<commit_message>
Changing headings and adding table of content
</commit_message>
<xml_diff>
--- a/User's documentation.docx
+++ b/User's documentation.docx
@@ -2,27 +2,2090 @@
 <file path=word/document.xml><?xml version="1.0" encoding="utf-8"?>
 <w:document xmlns:wpc="http://schemas.microsoft.com/office/word/2010/wordprocessingCanvas" xmlns:cx="http://schemas.microsoft.com/office/drawing/2014/chartex" xmlns:cx1="http://schemas.microsoft.com/office/drawing/2015/9/8/chartex" xmlns:cx2="http://schemas.microsoft.com/office/drawing/2015/10/21/chartex" xmlns:cx3="http://schemas.microsoft.com/office/drawing/2016/5/9/chartex" xmlns:cx4="http://schemas.microsoft.com/office/drawing/2016/5/10/chartex" xmlns:cx5="http://schemas.microsoft.com/office/drawing/2016/5/11/chartex" xmlns:cx6="http://schemas.microsoft.com/office/drawing/2016/5/12/chartex" xmlns:cx7="http://schemas.microsoft.com/office/drawing/2016/5/13/chartex" xmlns:cx8="http://schemas.microsoft.com/office/drawing/2016/5/14/chartex" xmlns:mc="http://schemas.openxmlformats.org/markup-compatibility/2006" xmlns:aink="http://schemas.microsoft.com/office/drawing/2016/ink" xmlns:am3d="http://schemas.microsoft.com/office/drawing/2017/model3d" xmlns:o="urn:schemas-microsoft-com:office:office" xmlns:oel="http://schemas.microsoft.com/office/2019/extlst" xmlns:r="http://schemas.openxmlformats.org/officeDocument/2006/relationships" xmlns:m="http://schemas.openxmlformats.org/officeDocument/2006/math" xmlns:v="urn:schemas-microsoft-com:vml" xmlns:wp14="http://schemas.microsoft.com/office/word/2010/wordprocessingDrawing" xmlns:wp="http://schemas.openxmlformats.org/drawingml/2006/wordprocessingDrawing" xmlns:w10="urn:schemas-microsoft-com:office:word" xmlns:w="http://schemas.openxmlformats.org/wordprocessingml/2006/main" xmlns:w14="http://schemas.microsoft.com/office/word/2010/wordml" xmlns:w15="http://schemas.microsoft.com/office/word/2012/wordml" xmlns:w16cex="http://schemas.microsoft.com/office/word/2018/wordml/cex" xmlns:w16cid="http://schemas.microsoft.com/office/word/2016/wordml/cid" xmlns:w16="http://schemas.microsoft.com/office/word/2018/wordml" xmlns:w16sdtdh="http://schemas.microsoft.com/office/word/2020/wordml/sdtdatahash" xmlns:w16se="http://schemas.microsoft.com/office/word/2015/wordml/symex" xmlns:wpg="http://schemas.microsoft.com/office/word/2010/wordprocessingGroup" xmlns:wpi="http://schemas.microsoft.com/office/word/2010/wordprocessingInk" xmlns:wne="http://schemas.microsoft.com/office/word/2006/wordml" xmlns:wps="http://schemas.microsoft.com/office/word/2010/wordprocessingShape" mc:Ignorable="w14 w15 w16se w16cid w16 w16cex w16sdtdh wp14">
   <w:body>
+    <w:sdt>
+      <w:sdtPr>
+        <w:rPr>
+          <w:rFonts w:asciiTheme="minorHAnsi" w:eastAsiaTheme="minorHAnsi" w:hAnsiTheme="minorHAnsi" w:cstheme="minorBidi"/>
+          <w:color w:val="auto"/>
+          <w:kern w:val="2"/>
+          <w:sz w:val="22"/>
+          <w:szCs w:val="22"/>
+          <w:lang w:eastAsia="en-US"/>
+          <w14:ligatures w14:val="standardContextual"/>
+        </w:rPr>
+        <w:id w:val="-1191995701"/>
+        <w:docPartObj>
+          <w:docPartGallery w:val="Table of Contents"/>
+          <w:docPartUnique/>
+        </w:docPartObj>
+      </w:sdtPr>
+      <w:sdtEndPr>
+        <w:rPr>
+          <w:b/>
+          <w:bCs/>
+        </w:rPr>
+      </w:sdtEndPr>
+      <w:sdtContent>
+        <w:p>
+          <w:pPr>
+            <w:pStyle w:val="Nagwekspisutreci"/>
+            <w:rPr>
+              <w:rFonts w:ascii="Times New Roman" w:hAnsi="Times New Roman" w:cs="Times New Roman"/>
+              <w:b/>
+              <w:bCs/>
+              <w:color w:val="auto"/>
+            </w:rPr>
+          </w:pPr>
+          <w:r>
+            <w:rPr>
+              <w:rFonts w:ascii="Times New Roman" w:hAnsi="Times New Roman" w:cs="Times New Roman"/>
+              <w:b/>
+              <w:bCs/>
+              <w:color w:val="auto"/>
+            </w:rPr>
+            <w:t>Table of contents</w:t>
+          </w:r>
+        </w:p>
+        <w:p>
+          <w:pPr>
+            <w:rPr>
+              <w:lang w:eastAsia="pl-PL"/>
+            </w:rPr>
+          </w:pPr>
+        </w:p>
+        <w:p>
+          <w:pPr>
+            <w:pStyle w:val="Spistreci1"/>
+            <w:tabs>
+              <w:tab w:val="left" w:pos="440"/>
+              <w:tab w:val="right" w:leader="dot" w:pos="9062"/>
+            </w:tabs>
+            <w:rPr>
+              <w:rFonts w:eastAsiaTheme="minorEastAsia"/>
+              <w:noProof/>
+              <w:lang w:eastAsia="pl-PL"/>
+            </w:rPr>
+          </w:pPr>
+          <w:r>
+            <w:fldChar w:fldCharType="begin"/>
+          </w:r>
+          <w:r>
+            <w:instrText xml:space="preserve"> TOC \o "1-3" \h \z \u </w:instrText>
+          </w:r>
+          <w:r>
+            <w:fldChar w:fldCharType="separate"/>
+          </w:r>
+          <w:hyperlink w:anchor="_Toc145001409" w:history="1">
+            <w:r>
+              <w:rPr>
+                <w:rStyle w:val="Hipercze"/>
+                <w:noProof/>
+              </w:rPr>
+              <w:t>1.</w:t>
+            </w:r>
+            <w:r>
+              <w:rPr>
+                <w:rFonts w:eastAsiaTheme="minorEastAsia"/>
+                <w:noProof/>
+                <w:lang w:eastAsia="pl-PL"/>
+              </w:rPr>
+              <w:tab/>
+            </w:r>
+            <w:r>
+              <w:rPr>
+                <w:rStyle w:val="Hipercze"/>
+                <w:noProof/>
+              </w:rPr>
+              <w:t>Upload tab.</w:t>
+            </w:r>
+            <w:r>
+              <w:rPr>
+                <w:noProof/>
+                <w:webHidden/>
+              </w:rPr>
+              <w:tab/>
+            </w:r>
+            <w:r>
+              <w:rPr>
+                <w:noProof/>
+                <w:webHidden/>
+              </w:rPr>
+              <w:fldChar w:fldCharType="begin"/>
+            </w:r>
+            <w:r>
+              <w:rPr>
+                <w:noProof/>
+                <w:webHidden/>
+              </w:rPr>
+              <w:instrText xml:space="preserve"> PAGEREF _Toc145001409 \h </w:instrText>
+            </w:r>
+            <w:r>
+              <w:rPr>
+                <w:noProof/>
+                <w:webHidden/>
+              </w:rPr>
+            </w:r>
+            <w:r>
+              <w:rPr>
+                <w:noProof/>
+                <w:webHidden/>
+              </w:rPr>
+              <w:fldChar w:fldCharType="separate"/>
+            </w:r>
+            <w:r>
+              <w:rPr>
+                <w:noProof/>
+                <w:webHidden/>
+              </w:rPr>
+              <w:t>2</w:t>
+            </w:r>
+            <w:r>
+              <w:rPr>
+                <w:noProof/>
+                <w:webHidden/>
+              </w:rPr>
+              <w:fldChar w:fldCharType="end"/>
+            </w:r>
+          </w:hyperlink>
+        </w:p>
+        <w:p>
+          <w:pPr>
+            <w:pStyle w:val="Spistreci2"/>
+            <w:tabs>
+              <w:tab w:val="left" w:pos="880"/>
+              <w:tab w:val="right" w:leader="dot" w:pos="9062"/>
+            </w:tabs>
+            <w:rPr>
+              <w:rFonts w:eastAsiaTheme="minorEastAsia"/>
+              <w:noProof/>
+              <w:lang w:eastAsia="pl-PL"/>
+            </w:rPr>
+          </w:pPr>
+          <w:hyperlink w:anchor="_Toc145001410" w:history="1">
+            <w:r>
+              <w:rPr>
+                <w:rStyle w:val="Hipercze"/>
+                <w:noProof/>
+              </w:rPr>
+              <w:t>1.1.</w:t>
+            </w:r>
+            <w:r>
+              <w:rPr>
+                <w:rFonts w:eastAsiaTheme="minorEastAsia"/>
+                <w:noProof/>
+                <w:lang w:eastAsia="pl-PL"/>
+              </w:rPr>
+              <w:tab/>
+            </w:r>
+            <w:r>
+              <w:rPr>
+                <w:rStyle w:val="Hipercze"/>
+                <w:noProof/>
+              </w:rPr>
+              <w:t>Upload a file.</w:t>
+            </w:r>
+            <w:r>
+              <w:rPr>
+                <w:noProof/>
+                <w:webHidden/>
+              </w:rPr>
+              <w:tab/>
+            </w:r>
+            <w:r>
+              <w:rPr>
+                <w:noProof/>
+                <w:webHidden/>
+              </w:rPr>
+              <w:fldChar w:fldCharType="begin"/>
+            </w:r>
+            <w:r>
+              <w:rPr>
+                <w:noProof/>
+                <w:webHidden/>
+              </w:rPr>
+              <w:instrText xml:space="preserve"> PAGEREF _Toc145001410 \h </w:instrText>
+            </w:r>
+            <w:r>
+              <w:rPr>
+                <w:noProof/>
+                <w:webHidden/>
+              </w:rPr>
+            </w:r>
+            <w:r>
+              <w:rPr>
+                <w:noProof/>
+                <w:webHidden/>
+              </w:rPr>
+              <w:fldChar w:fldCharType="separate"/>
+            </w:r>
+            <w:r>
+              <w:rPr>
+                <w:noProof/>
+                <w:webHidden/>
+              </w:rPr>
+              <w:t>2</w:t>
+            </w:r>
+            <w:r>
+              <w:rPr>
+                <w:noProof/>
+                <w:webHidden/>
+              </w:rPr>
+              <w:fldChar w:fldCharType="end"/>
+            </w:r>
+          </w:hyperlink>
+        </w:p>
+        <w:p>
+          <w:pPr>
+            <w:pStyle w:val="Spistreci2"/>
+            <w:tabs>
+              <w:tab w:val="left" w:pos="880"/>
+              <w:tab w:val="right" w:leader="dot" w:pos="9062"/>
+            </w:tabs>
+            <w:rPr>
+              <w:rFonts w:eastAsiaTheme="minorEastAsia"/>
+              <w:noProof/>
+              <w:lang w:eastAsia="pl-PL"/>
+            </w:rPr>
+          </w:pPr>
+          <w:hyperlink w:anchor="_Toc145001411" w:history="1">
+            <w:r>
+              <w:rPr>
+                <w:rStyle w:val="Hipercze"/>
+                <w:noProof/>
+              </w:rPr>
+              <w:t>1.2.</w:t>
+            </w:r>
+            <w:r>
+              <w:rPr>
+                <w:rFonts w:eastAsiaTheme="minorEastAsia"/>
+                <w:noProof/>
+                <w:lang w:eastAsia="pl-PL"/>
+              </w:rPr>
+              <w:tab/>
+            </w:r>
+            <w:r>
+              <w:rPr>
+                <w:rStyle w:val="Hipercze"/>
+                <w:noProof/>
+              </w:rPr>
+              <w:t>Choosing measurements for analysis.</w:t>
+            </w:r>
+            <w:r>
+              <w:rPr>
+                <w:noProof/>
+                <w:webHidden/>
+              </w:rPr>
+              <w:tab/>
+            </w:r>
+            <w:r>
+              <w:rPr>
+                <w:noProof/>
+                <w:webHidden/>
+              </w:rPr>
+              <w:fldChar w:fldCharType="begin"/>
+            </w:r>
+            <w:r>
+              <w:rPr>
+                <w:noProof/>
+                <w:webHidden/>
+              </w:rPr>
+              <w:instrText xml:space="preserve"> PAGEREF _Toc145001411 \h </w:instrText>
+            </w:r>
+            <w:r>
+              <w:rPr>
+                <w:noProof/>
+                <w:webHidden/>
+              </w:rPr>
+            </w:r>
+            <w:r>
+              <w:rPr>
+                <w:noProof/>
+                <w:webHidden/>
+              </w:rPr>
+              <w:fldChar w:fldCharType="separate"/>
+            </w:r>
+            <w:r>
+              <w:rPr>
+                <w:noProof/>
+                <w:webHidden/>
+              </w:rPr>
+              <w:t>2</w:t>
+            </w:r>
+            <w:r>
+              <w:rPr>
+                <w:noProof/>
+                <w:webHidden/>
+              </w:rPr>
+              <w:fldChar w:fldCharType="end"/>
+            </w:r>
+          </w:hyperlink>
+        </w:p>
+        <w:p>
+          <w:pPr>
+            <w:pStyle w:val="Spistreci3"/>
+            <w:tabs>
+              <w:tab w:val="left" w:pos="1320"/>
+              <w:tab w:val="right" w:leader="dot" w:pos="9062"/>
+            </w:tabs>
+            <w:rPr>
+              <w:rFonts w:eastAsiaTheme="minorEastAsia"/>
+              <w:noProof/>
+              <w:lang w:eastAsia="pl-PL"/>
+            </w:rPr>
+          </w:pPr>
+          <w:hyperlink w:anchor="_Toc145001412" w:history="1">
+            <w:r>
+              <w:rPr>
+                <w:rStyle w:val="Hipercze"/>
+                <w:noProof/>
+              </w:rPr>
+              <w:t>1.2.1.</w:t>
+            </w:r>
+            <w:r>
+              <w:rPr>
+                <w:rFonts w:eastAsiaTheme="minorEastAsia"/>
+                <w:noProof/>
+                <w:lang w:eastAsia="pl-PL"/>
+              </w:rPr>
+              <w:tab/>
+            </w:r>
+            <w:r>
+              <w:rPr>
+                <w:rStyle w:val="Hipercze"/>
+                <w:noProof/>
+              </w:rPr>
+              <w:t>Show only rscans.</w:t>
+            </w:r>
+            <w:r>
+              <w:rPr>
+                <w:noProof/>
+                <w:webHidden/>
+              </w:rPr>
+              <w:tab/>
+            </w:r>
+            <w:r>
+              <w:rPr>
+                <w:noProof/>
+                <w:webHidden/>
+              </w:rPr>
+              <w:fldChar w:fldCharType="begin"/>
+            </w:r>
+            <w:r>
+              <w:rPr>
+                <w:noProof/>
+                <w:webHidden/>
+              </w:rPr>
+              <w:instrText xml:space="preserve"> PAGEREF _Toc145001412 \h </w:instrText>
+            </w:r>
+            <w:r>
+              <w:rPr>
+                <w:noProof/>
+                <w:webHidden/>
+              </w:rPr>
+            </w:r>
+            <w:r>
+              <w:rPr>
+                <w:noProof/>
+                <w:webHidden/>
+              </w:rPr>
+              <w:fldChar w:fldCharType="separate"/>
+            </w:r>
+            <w:r>
+              <w:rPr>
+                <w:noProof/>
+                <w:webHidden/>
+              </w:rPr>
+              <w:t>3</w:t>
+            </w:r>
+            <w:r>
+              <w:rPr>
+                <w:noProof/>
+                <w:webHidden/>
+              </w:rPr>
+              <w:fldChar w:fldCharType="end"/>
+            </w:r>
+          </w:hyperlink>
+        </w:p>
+        <w:p>
+          <w:pPr>
+            <w:pStyle w:val="Spistreci3"/>
+            <w:tabs>
+              <w:tab w:val="left" w:pos="1320"/>
+              <w:tab w:val="right" w:leader="dot" w:pos="9062"/>
+            </w:tabs>
+            <w:rPr>
+              <w:rFonts w:eastAsiaTheme="minorEastAsia"/>
+              <w:noProof/>
+              <w:lang w:eastAsia="pl-PL"/>
+            </w:rPr>
+          </w:pPr>
+          <w:hyperlink w:anchor="_Toc145001413" w:history="1">
+            <w:r>
+              <w:rPr>
+                <w:rStyle w:val="Hipercze"/>
+                <w:noProof/>
+              </w:rPr>
+              <w:t>1.2.2.</w:t>
+            </w:r>
+            <w:r>
+              <w:rPr>
+                <w:rFonts w:eastAsiaTheme="minorEastAsia"/>
+                <w:noProof/>
+                <w:lang w:eastAsia="pl-PL"/>
+              </w:rPr>
+              <w:tab/>
+            </w:r>
+            <w:r>
+              <w:rPr>
+                <w:rStyle w:val="Hipercze"/>
+                <w:noProof/>
+              </w:rPr>
+              <w:t>Spectrum preview.</w:t>
+            </w:r>
+            <w:r>
+              <w:rPr>
+                <w:noProof/>
+                <w:webHidden/>
+              </w:rPr>
+              <w:tab/>
+            </w:r>
+            <w:r>
+              <w:rPr>
+                <w:noProof/>
+                <w:webHidden/>
+              </w:rPr>
+              <w:fldChar w:fldCharType="begin"/>
+            </w:r>
+            <w:r>
+              <w:rPr>
+                <w:noProof/>
+                <w:webHidden/>
+              </w:rPr>
+              <w:instrText xml:space="preserve"> PAGEREF _Toc145001413 \h </w:instrText>
+            </w:r>
+            <w:r>
+              <w:rPr>
+                <w:noProof/>
+                <w:webHidden/>
+              </w:rPr>
+            </w:r>
+            <w:r>
+              <w:rPr>
+                <w:noProof/>
+                <w:webHidden/>
+              </w:rPr>
+              <w:fldChar w:fldCharType="separate"/>
+            </w:r>
+            <w:r>
+              <w:rPr>
+                <w:noProof/>
+                <w:webHidden/>
+              </w:rPr>
+              <w:t>3</w:t>
+            </w:r>
+            <w:r>
+              <w:rPr>
+                <w:noProof/>
+                <w:webHidden/>
+              </w:rPr>
+              <w:fldChar w:fldCharType="end"/>
+            </w:r>
+          </w:hyperlink>
+        </w:p>
+        <w:p>
+          <w:pPr>
+            <w:pStyle w:val="Spistreci3"/>
+            <w:tabs>
+              <w:tab w:val="left" w:pos="1320"/>
+              <w:tab w:val="right" w:leader="dot" w:pos="9062"/>
+            </w:tabs>
+            <w:rPr>
+              <w:rFonts w:eastAsiaTheme="minorEastAsia"/>
+              <w:noProof/>
+              <w:lang w:eastAsia="pl-PL"/>
+            </w:rPr>
+          </w:pPr>
+          <w:hyperlink w:anchor="_Toc145001414" w:history="1">
+            <w:r>
+              <w:rPr>
+                <w:rStyle w:val="Hipercze"/>
+                <w:noProof/>
+              </w:rPr>
+              <w:t>1.2.3.</w:t>
+            </w:r>
+            <w:r>
+              <w:rPr>
+                <w:rFonts w:eastAsiaTheme="minorEastAsia"/>
+                <w:noProof/>
+                <w:lang w:eastAsia="pl-PL"/>
+              </w:rPr>
+              <w:tab/>
+            </w:r>
+            <w:r>
+              <w:rPr>
+                <w:rStyle w:val="Hipercze"/>
+                <w:noProof/>
+              </w:rPr>
+              <w:t>Adding measurements for calculations.</w:t>
+            </w:r>
+            <w:r>
+              <w:rPr>
+                <w:noProof/>
+                <w:webHidden/>
+              </w:rPr>
+              <w:tab/>
+            </w:r>
+            <w:r>
+              <w:rPr>
+                <w:noProof/>
+                <w:webHidden/>
+              </w:rPr>
+              <w:fldChar w:fldCharType="begin"/>
+            </w:r>
+            <w:r>
+              <w:rPr>
+                <w:noProof/>
+                <w:webHidden/>
+              </w:rPr>
+              <w:instrText xml:space="preserve"> PAGEREF _Toc145001414 \h </w:instrText>
+            </w:r>
+            <w:r>
+              <w:rPr>
+                <w:noProof/>
+                <w:webHidden/>
+              </w:rPr>
+            </w:r>
+            <w:r>
+              <w:rPr>
+                <w:noProof/>
+                <w:webHidden/>
+              </w:rPr>
+              <w:fldChar w:fldCharType="separate"/>
+            </w:r>
+            <w:r>
+              <w:rPr>
+                <w:noProof/>
+                <w:webHidden/>
+              </w:rPr>
+              <w:t>3</w:t>
+            </w:r>
+            <w:r>
+              <w:rPr>
+                <w:noProof/>
+                <w:webHidden/>
+              </w:rPr>
+              <w:fldChar w:fldCharType="end"/>
+            </w:r>
+          </w:hyperlink>
+        </w:p>
+        <w:p>
+          <w:pPr>
+            <w:pStyle w:val="Spistreci2"/>
+            <w:tabs>
+              <w:tab w:val="left" w:pos="880"/>
+              <w:tab w:val="right" w:leader="dot" w:pos="9062"/>
+            </w:tabs>
+            <w:rPr>
+              <w:rFonts w:eastAsiaTheme="minorEastAsia"/>
+              <w:noProof/>
+              <w:lang w:eastAsia="pl-PL"/>
+            </w:rPr>
+          </w:pPr>
+          <w:hyperlink w:anchor="_Toc145001415" w:history="1">
+            <w:r>
+              <w:rPr>
+                <w:rStyle w:val="Hipercze"/>
+                <w:noProof/>
+              </w:rPr>
+              <w:t>1.3.</w:t>
+            </w:r>
+            <w:r>
+              <w:rPr>
+                <w:rFonts w:eastAsiaTheme="minorEastAsia"/>
+                <w:noProof/>
+                <w:lang w:eastAsia="pl-PL"/>
+              </w:rPr>
+              <w:tab/>
+            </w:r>
+            <w:r>
+              <w:rPr>
+                <w:rStyle w:val="Hipercze"/>
+                <w:noProof/>
+              </w:rPr>
+              <w:t>Acceptance of the choices and moving to background removal.</w:t>
+            </w:r>
+            <w:r>
+              <w:rPr>
+                <w:noProof/>
+                <w:webHidden/>
+              </w:rPr>
+              <w:tab/>
+            </w:r>
+            <w:r>
+              <w:rPr>
+                <w:noProof/>
+                <w:webHidden/>
+              </w:rPr>
+              <w:fldChar w:fldCharType="begin"/>
+            </w:r>
+            <w:r>
+              <w:rPr>
+                <w:noProof/>
+                <w:webHidden/>
+              </w:rPr>
+              <w:instrText xml:space="preserve"> PAGEREF _Toc145001415 \h </w:instrText>
+            </w:r>
+            <w:r>
+              <w:rPr>
+                <w:noProof/>
+                <w:webHidden/>
+              </w:rPr>
+            </w:r>
+            <w:r>
+              <w:rPr>
+                <w:noProof/>
+                <w:webHidden/>
+              </w:rPr>
+              <w:fldChar w:fldCharType="separate"/>
+            </w:r>
+            <w:r>
+              <w:rPr>
+                <w:noProof/>
+                <w:webHidden/>
+              </w:rPr>
+              <w:t>3</w:t>
+            </w:r>
+            <w:r>
+              <w:rPr>
+                <w:noProof/>
+                <w:webHidden/>
+              </w:rPr>
+              <w:fldChar w:fldCharType="end"/>
+            </w:r>
+          </w:hyperlink>
+        </w:p>
+        <w:p>
+          <w:pPr>
+            <w:pStyle w:val="Spistreci1"/>
+            <w:tabs>
+              <w:tab w:val="left" w:pos="440"/>
+              <w:tab w:val="right" w:leader="dot" w:pos="9062"/>
+            </w:tabs>
+            <w:rPr>
+              <w:rFonts w:eastAsiaTheme="minorEastAsia"/>
+              <w:noProof/>
+              <w:lang w:eastAsia="pl-PL"/>
+            </w:rPr>
+          </w:pPr>
+          <w:hyperlink w:anchor="_Toc145001416" w:history="1">
+            <w:r>
+              <w:rPr>
+                <w:rStyle w:val="Hipercze"/>
+                <w:noProof/>
+              </w:rPr>
+              <w:t>2.</w:t>
+            </w:r>
+            <w:r>
+              <w:rPr>
+                <w:rFonts w:eastAsiaTheme="minorEastAsia"/>
+                <w:noProof/>
+                <w:lang w:eastAsia="pl-PL"/>
+              </w:rPr>
+              <w:tab/>
+            </w:r>
+            <w:r>
+              <w:rPr>
+                <w:rStyle w:val="Hipercze"/>
+                <w:noProof/>
+              </w:rPr>
+              <w:t>Background removing tab.</w:t>
+            </w:r>
+            <w:r>
+              <w:rPr>
+                <w:noProof/>
+                <w:webHidden/>
+              </w:rPr>
+              <w:tab/>
+            </w:r>
+            <w:r>
+              <w:rPr>
+                <w:noProof/>
+                <w:webHidden/>
+              </w:rPr>
+              <w:fldChar w:fldCharType="begin"/>
+            </w:r>
+            <w:r>
+              <w:rPr>
+                <w:noProof/>
+                <w:webHidden/>
+              </w:rPr>
+              <w:instrText xml:space="preserve"> PAGEREF _Toc145001416 \h </w:instrText>
+            </w:r>
+            <w:r>
+              <w:rPr>
+                <w:noProof/>
+                <w:webHidden/>
+              </w:rPr>
+            </w:r>
+            <w:r>
+              <w:rPr>
+                <w:noProof/>
+                <w:webHidden/>
+              </w:rPr>
+              <w:fldChar w:fldCharType="separate"/>
+            </w:r>
+            <w:r>
+              <w:rPr>
+                <w:noProof/>
+                <w:webHidden/>
+              </w:rPr>
+              <w:t>3</w:t>
+            </w:r>
+            <w:r>
+              <w:rPr>
+                <w:noProof/>
+                <w:webHidden/>
+              </w:rPr>
+              <w:fldChar w:fldCharType="end"/>
+            </w:r>
+          </w:hyperlink>
+        </w:p>
+        <w:p>
+          <w:pPr>
+            <w:pStyle w:val="Spistreci2"/>
+            <w:tabs>
+              <w:tab w:val="left" w:pos="880"/>
+              <w:tab w:val="right" w:leader="dot" w:pos="9062"/>
+            </w:tabs>
+            <w:rPr>
+              <w:rFonts w:eastAsiaTheme="minorEastAsia"/>
+              <w:noProof/>
+              <w:lang w:eastAsia="pl-PL"/>
+            </w:rPr>
+          </w:pPr>
+          <w:hyperlink w:anchor="_Toc145001417" w:history="1">
+            <w:r>
+              <w:rPr>
+                <w:rStyle w:val="Hipercze"/>
+                <w:noProof/>
+              </w:rPr>
+              <w:t>2.1.</w:t>
+            </w:r>
+            <w:r>
+              <w:rPr>
+                <w:rFonts w:eastAsiaTheme="minorEastAsia"/>
+                <w:noProof/>
+                <w:lang w:eastAsia="pl-PL"/>
+              </w:rPr>
+              <w:tab/>
+            </w:r>
+            <w:r>
+              <w:rPr>
+                <w:rStyle w:val="Hipercze"/>
+                <w:noProof/>
+              </w:rPr>
+              <w:t>Background parameters.</w:t>
+            </w:r>
+            <w:r>
+              <w:rPr>
+                <w:noProof/>
+                <w:webHidden/>
+              </w:rPr>
+              <w:tab/>
+            </w:r>
+            <w:r>
+              <w:rPr>
+                <w:noProof/>
+                <w:webHidden/>
+              </w:rPr>
+              <w:fldChar w:fldCharType="begin"/>
+            </w:r>
+            <w:r>
+              <w:rPr>
+                <w:noProof/>
+                <w:webHidden/>
+              </w:rPr>
+              <w:instrText xml:space="preserve"> PAGEREF _Toc145001417 \h </w:instrText>
+            </w:r>
+            <w:r>
+              <w:rPr>
+                <w:noProof/>
+                <w:webHidden/>
+              </w:rPr>
+            </w:r>
+            <w:r>
+              <w:rPr>
+                <w:noProof/>
+                <w:webHidden/>
+              </w:rPr>
+              <w:fldChar w:fldCharType="separate"/>
+            </w:r>
+            <w:r>
+              <w:rPr>
+                <w:noProof/>
+                <w:webHidden/>
+              </w:rPr>
+              <w:t>3</w:t>
+            </w:r>
+            <w:r>
+              <w:rPr>
+                <w:noProof/>
+                <w:webHidden/>
+              </w:rPr>
+              <w:fldChar w:fldCharType="end"/>
+            </w:r>
+          </w:hyperlink>
+        </w:p>
+        <w:p>
+          <w:pPr>
+            <w:pStyle w:val="Spistreci2"/>
+            <w:tabs>
+              <w:tab w:val="left" w:pos="880"/>
+              <w:tab w:val="right" w:leader="dot" w:pos="9062"/>
+            </w:tabs>
+            <w:rPr>
+              <w:rFonts w:eastAsiaTheme="minorEastAsia"/>
+              <w:noProof/>
+              <w:lang w:eastAsia="pl-PL"/>
+            </w:rPr>
+          </w:pPr>
+          <w:hyperlink w:anchor="_Toc145001418" w:history="1">
+            <w:r>
+              <w:rPr>
+                <w:rStyle w:val="Hipercze"/>
+                <w:noProof/>
+              </w:rPr>
+              <w:t>2.2.</w:t>
+            </w:r>
+            <w:r>
+              <w:rPr>
+                <w:rFonts w:eastAsiaTheme="minorEastAsia"/>
+                <w:noProof/>
+                <w:lang w:eastAsia="pl-PL"/>
+              </w:rPr>
+              <w:tab/>
+            </w:r>
+            <w:r>
+              <w:rPr>
+                <w:rStyle w:val="Hipercze"/>
+                <w:noProof/>
+              </w:rPr>
+              <w:t>Settings for background removal.</w:t>
+            </w:r>
+            <w:r>
+              <w:rPr>
+                <w:noProof/>
+                <w:webHidden/>
+              </w:rPr>
+              <w:tab/>
+            </w:r>
+            <w:r>
+              <w:rPr>
+                <w:noProof/>
+                <w:webHidden/>
+              </w:rPr>
+              <w:fldChar w:fldCharType="begin"/>
+            </w:r>
+            <w:r>
+              <w:rPr>
+                <w:noProof/>
+                <w:webHidden/>
+              </w:rPr>
+              <w:instrText xml:space="preserve"> PAGEREF _Toc145001418 \h </w:instrText>
+            </w:r>
+            <w:r>
+              <w:rPr>
+                <w:noProof/>
+                <w:webHidden/>
+              </w:rPr>
+            </w:r>
+            <w:r>
+              <w:rPr>
+                <w:noProof/>
+                <w:webHidden/>
+              </w:rPr>
+              <w:fldChar w:fldCharType="separate"/>
+            </w:r>
+            <w:r>
+              <w:rPr>
+                <w:noProof/>
+                <w:webHidden/>
+              </w:rPr>
+              <w:t>3</w:t>
+            </w:r>
+            <w:r>
+              <w:rPr>
+                <w:noProof/>
+                <w:webHidden/>
+              </w:rPr>
+              <w:fldChar w:fldCharType="end"/>
+            </w:r>
+          </w:hyperlink>
+        </w:p>
+        <w:p>
+          <w:pPr>
+            <w:pStyle w:val="Spistreci3"/>
+            <w:tabs>
+              <w:tab w:val="left" w:pos="1320"/>
+              <w:tab w:val="right" w:leader="dot" w:pos="9062"/>
+            </w:tabs>
+            <w:rPr>
+              <w:rFonts w:eastAsiaTheme="minorEastAsia"/>
+              <w:noProof/>
+              <w:lang w:eastAsia="pl-PL"/>
+            </w:rPr>
+          </w:pPr>
+          <w:hyperlink w:anchor="_Toc145001419" w:history="1">
+            <w:r>
+              <w:rPr>
+                <w:rStyle w:val="Hipercze"/>
+                <w:noProof/>
+              </w:rPr>
+              <w:t>2.2.1.</w:t>
+            </w:r>
+            <w:r>
+              <w:rPr>
+                <w:rFonts w:eastAsiaTheme="minorEastAsia"/>
+                <w:noProof/>
+                <w:lang w:eastAsia="pl-PL"/>
+              </w:rPr>
+              <w:tab/>
+            </w:r>
+            <w:r>
+              <w:rPr>
+                <w:rStyle w:val="Hipercze"/>
+                <w:noProof/>
+              </w:rPr>
+              <w:t>No background subtraction.</w:t>
+            </w:r>
+            <w:r>
+              <w:rPr>
+                <w:noProof/>
+                <w:webHidden/>
+              </w:rPr>
+              <w:tab/>
+            </w:r>
+            <w:r>
+              <w:rPr>
+                <w:noProof/>
+                <w:webHidden/>
+              </w:rPr>
+              <w:fldChar w:fldCharType="begin"/>
+            </w:r>
+            <w:r>
+              <w:rPr>
+                <w:noProof/>
+                <w:webHidden/>
+              </w:rPr>
+              <w:instrText xml:space="preserve"> PAGEREF _Toc145001419 \h </w:instrText>
+            </w:r>
+            <w:r>
+              <w:rPr>
+                <w:noProof/>
+                <w:webHidden/>
+              </w:rPr>
+            </w:r>
+            <w:r>
+              <w:rPr>
+                <w:noProof/>
+                <w:webHidden/>
+              </w:rPr>
+              <w:fldChar w:fldCharType="separate"/>
+            </w:r>
+            <w:r>
+              <w:rPr>
+                <w:noProof/>
+                <w:webHidden/>
+              </w:rPr>
+              <w:t>3</w:t>
+            </w:r>
+            <w:r>
+              <w:rPr>
+                <w:noProof/>
+                <w:webHidden/>
+              </w:rPr>
+              <w:fldChar w:fldCharType="end"/>
+            </w:r>
+          </w:hyperlink>
+        </w:p>
+        <w:p>
+          <w:pPr>
+            <w:pStyle w:val="Spistreci3"/>
+            <w:tabs>
+              <w:tab w:val="left" w:pos="1320"/>
+              <w:tab w:val="right" w:leader="dot" w:pos="9062"/>
+            </w:tabs>
+            <w:rPr>
+              <w:rFonts w:eastAsiaTheme="minorEastAsia"/>
+              <w:noProof/>
+              <w:lang w:eastAsia="pl-PL"/>
+            </w:rPr>
+          </w:pPr>
+          <w:hyperlink w:anchor="_Toc145001420" w:history="1">
+            <w:r>
+              <w:rPr>
+                <w:rStyle w:val="Hipercze"/>
+                <w:noProof/>
+              </w:rPr>
+              <w:t>2.2.2.</w:t>
+            </w:r>
+            <w:r>
+              <w:rPr>
+                <w:rFonts w:eastAsiaTheme="minorEastAsia"/>
+                <w:noProof/>
+                <w:lang w:eastAsia="pl-PL"/>
+              </w:rPr>
+              <w:tab/>
+            </w:r>
+            <w:r>
+              <w:rPr>
+                <w:rStyle w:val="Hipercze"/>
+                <w:noProof/>
+              </w:rPr>
+              <w:t>Using the same parameters for subtraction for all spectra.</w:t>
+            </w:r>
+            <w:r>
+              <w:rPr>
+                <w:noProof/>
+                <w:webHidden/>
+              </w:rPr>
+              <w:tab/>
+            </w:r>
+            <w:r>
+              <w:rPr>
+                <w:noProof/>
+                <w:webHidden/>
+              </w:rPr>
+              <w:fldChar w:fldCharType="begin"/>
+            </w:r>
+            <w:r>
+              <w:rPr>
+                <w:noProof/>
+                <w:webHidden/>
+              </w:rPr>
+              <w:instrText xml:space="preserve"> PAGEREF _Toc145001420 \h </w:instrText>
+            </w:r>
+            <w:r>
+              <w:rPr>
+                <w:noProof/>
+                <w:webHidden/>
+              </w:rPr>
+            </w:r>
+            <w:r>
+              <w:rPr>
+                <w:noProof/>
+                <w:webHidden/>
+              </w:rPr>
+              <w:fldChar w:fldCharType="separate"/>
+            </w:r>
+            <w:r>
+              <w:rPr>
+                <w:noProof/>
+                <w:webHidden/>
+              </w:rPr>
+              <w:t>3</w:t>
+            </w:r>
+            <w:r>
+              <w:rPr>
+                <w:noProof/>
+                <w:webHidden/>
+              </w:rPr>
+              <w:fldChar w:fldCharType="end"/>
+            </w:r>
+          </w:hyperlink>
+        </w:p>
+        <w:p>
+          <w:pPr>
+            <w:pStyle w:val="Spistreci3"/>
+            <w:tabs>
+              <w:tab w:val="left" w:pos="1320"/>
+              <w:tab w:val="right" w:leader="dot" w:pos="9062"/>
+            </w:tabs>
+            <w:rPr>
+              <w:rFonts w:eastAsiaTheme="minorEastAsia"/>
+              <w:noProof/>
+              <w:lang w:eastAsia="pl-PL"/>
+            </w:rPr>
+          </w:pPr>
+          <w:hyperlink w:anchor="_Toc145001421" w:history="1">
+            <w:r>
+              <w:rPr>
+                <w:rStyle w:val="Hipercze"/>
+                <w:noProof/>
+              </w:rPr>
+              <w:t>2.2.3.</w:t>
+            </w:r>
+            <w:r>
+              <w:rPr>
+                <w:rFonts w:eastAsiaTheme="minorEastAsia"/>
+                <w:noProof/>
+                <w:lang w:eastAsia="pl-PL"/>
+              </w:rPr>
+              <w:tab/>
+            </w:r>
+            <w:r>
+              <w:rPr>
+                <w:rStyle w:val="Hipercze"/>
+                <w:noProof/>
+              </w:rPr>
+              <w:t>Set parameters of background removal for each spectrum.</w:t>
+            </w:r>
+            <w:r>
+              <w:rPr>
+                <w:noProof/>
+                <w:webHidden/>
+              </w:rPr>
+              <w:tab/>
+            </w:r>
+            <w:r>
+              <w:rPr>
+                <w:noProof/>
+                <w:webHidden/>
+              </w:rPr>
+              <w:fldChar w:fldCharType="begin"/>
+            </w:r>
+            <w:r>
+              <w:rPr>
+                <w:noProof/>
+                <w:webHidden/>
+              </w:rPr>
+              <w:instrText xml:space="preserve"> PAGEREF _Toc145001421 \h </w:instrText>
+            </w:r>
+            <w:r>
+              <w:rPr>
+                <w:noProof/>
+                <w:webHidden/>
+              </w:rPr>
+            </w:r>
+            <w:r>
+              <w:rPr>
+                <w:noProof/>
+                <w:webHidden/>
+              </w:rPr>
+              <w:fldChar w:fldCharType="separate"/>
+            </w:r>
+            <w:r>
+              <w:rPr>
+                <w:noProof/>
+                <w:webHidden/>
+              </w:rPr>
+              <w:t>3</w:t>
+            </w:r>
+            <w:r>
+              <w:rPr>
+                <w:noProof/>
+                <w:webHidden/>
+              </w:rPr>
+              <w:fldChar w:fldCharType="end"/>
+            </w:r>
+          </w:hyperlink>
+        </w:p>
+        <w:p>
+          <w:pPr>
+            <w:pStyle w:val="Spistreci2"/>
+            <w:tabs>
+              <w:tab w:val="left" w:pos="880"/>
+              <w:tab w:val="right" w:leader="dot" w:pos="9062"/>
+            </w:tabs>
+            <w:rPr>
+              <w:rFonts w:eastAsiaTheme="minorEastAsia"/>
+              <w:noProof/>
+              <w:lang w:eastAsia="pl-PL"/>
+            </w:rPr>
+          </w:pPr>
+          <w:hyperlink w:anchor="_Toc145001422" w:history="1">
+            <w:r>
+              <w:rPr>
+                <w:rStyle w:val="Hipercze"/>
+                <w:noProof/>
+              </w:rPr>
+              <w:t>2.3.</w:t>
+            </w:r>
+            <w:r>
+              <w:rPr>
+                <w:rFonts w:eastAsiaTheme="minorEastAsia"/>
+                <w:noProof/>
+                <w:lang w:eastAsia="pl-PL"/>
+              </w:rPr>
+              <w:tab/>
+            </w:r>
+            <w:r>
+              <w:rPr>
+                <w:rStyle w:val="Hipercze"/>
+                <w:noProof/>
+              </w:rPr>
+              <w:t xml:space="preserve">Accepting all background settings and moving to the </w:t>
+            </w:r>
+            <w:r>
+              <w:rPr>
+                <w:rStyle w:val="Hipercze"/>
+                <w:i/>
+                <w:iCs/>
+                <w:noProof/>
+              </w:rPr>
+              <w:t>Calculations</w:t>
+            </w:r>
+            <w:r>
+              <w:rPr>
+                <w:rStyle w:val="Hipercze"/>
+                <w:noProof/>
+              </w:rPr>
+              <w:t xml:space="preserve"> tab.</w:t>
+            </w:r>
+            <w:r>
+              <w:rPr>
+                <w:noProof/>
+                <w:webHidden/>
+              </w:rPr>
+              <w:tab/>
+            </w:r>
+            <w:r>
+              <w:rPr>
+                <w:noProof/>
+                <w:webHidden/>
+              </w:rPr>
+              <w:fldChar w:fldCharType="begin"/>
+            </w:r>
+            <w:r>
+              <w:rPr>
+                <w:noProof/>
+                <w:webHidden/>
+              </w:rPr>
+              <w:instrText xml:space="preserve"> PAGEREF _Toc145001422 \h </w:instrText>
+            </w:r>
+            <w:r>
+              <w:rPr>
+                <w:noProof/>
+                <w:webHidden/>
+              </w:rPr>
+            </w:r>
+            <w:r>
+              <w:rPr>
+                <w:noProof/>
+                <w:webHidden/>
+              </w:rPr>
+              <w:fldChar w:fldCharType="separate"/>
+            </w:r>
+            <w:r>
+              <w:rPr>
+                <w:noProof/>
+                <w:webHidden/>
+              </w:rPr>
+              <w:t>4</w:t>
+            </w:r>
+            <w:r>
+              <w:rPr>
+                <w:noProof/>
+                <w:webHidden/>
+              </w:rPr>
+              <w:fldChar w:fldCharType="end"/>
+            </w:r>
+          </w:hyperlink>
+        </w:p>
+        <w:p>
+          <w:pPr>
+            <w:pStyle w:val="Spistreci1"/>
+            <w:tabs>
+              <w:tab w:val="left" w:pos="440"/>
+              <w:tab w:val="right" w:leader="dot" w:pos="9062"/>
+            </w:tabs>
+            <w:rPr>
+              <w:rFonts w:eastAsiaTheme="minorEastAsia"/>
+              <w:noProof/>
+              <w:lang w:eastAsia="pl-PL"/>
+            </w:rPr>
+          </w:pPr>
+          <w:hyperlink w:anchor="_Toc145001423" w:history="1">
+            <w:r>
+              <w:rPr>
+                <w:rStyle w:val="Hipercze"/>
+                <w:noProof/>
+              </w:rPr>
+              <w:t>3.</w:t>
+            </w:r>
+            <w:r>
+              <w:rPr>
+                <w:rFonts w:eastAsiaTheme="minorEastAsia"/>
+                <w:noProof/>
+                <w:lang w:eastAsia="pl-PL"/>
+              </w:rPr>
+              <w:tab/>
+            </w:r>
+            <w:r>
+              <w:rPr>
+                <w:rStyle w:val="Hipercze"/>
+                <w:noProof/>
+              </w:rPr>
+              <w:t>Calculations tab.</w:t>
+            </w:r>
+            <w:r>
+              <w:rPr>
+                <w:noProof/>
+                <w:webHidden/>
+              </w:rPr>
+              <w:tab/>
+            </w:r>
+            <w:r>
+              <w:rPr>
+                <w:noProof/>
+                <w:webHidden/>
+              </w:rPr>
+              <w:fldChar w:fldCharType="begin"/>
+            </w:r>
+            <w:r>
+              <w:rPr>
+                <w:noProof/>
+                <w:webHidden/>
+              </w:rPr>
+              <w:instrText xml:space="preserve"> PAGEREF _Toc145001423 \h </w:instrText>
+            </w:r>
+            <w:r>
+              <w:rPr>
+                <w:noProof/>
+                <w:webHidden/>
+              </w:rPr>
+            </w:r>
+            <w:r>
+              <w:rPr>
+                <w:noProof/>
+                <w:webHidden/>
+              </w:rPr>
+              <w:fldChar w:fldCharType="separate"/>
+            </w:r>
+            <w:r>
+              <w:rPr>
+                <w:noProof/>
+                <w:webHidden/>
+              </w:rPr>
+              <w:t>4</w:t>
+            </w:r>
+            <w:r>
+              <w:rPr>
+                <w:noProof/>
+                <w:webHidden/>
+              </w:rPr>
+              <w:fldChar w:fldCharType="end"/>
+            </w:r>
+          </w:hyperlink>
+        </w:p>
+        <w:p>
+          <w:pPr>
+            <w:pStyle w:val="Spistreci2"/>
+            <w:tabs>
+              <w:tab w:val="left" w:pos="880"/>
+              <w:tab w:val="right" w:leader="dot" w:pos="9062"/>
+            </w:tabs>
+            <w:rPr>
+              <w:rFonts w:eastAsiaTheme="minorEastAsia"/>
+              <w:noProof/>
+              <w:lang w:eastAsia="pl-PL"/>
+            </w:rPr>
+          </w:pPr>
+          <w:hyperlink w:anchor="_Toc145001424" w:history="1">
+            <w:r>
+              <w:rPr>
+                <w:rStyle w:val="Hipercze"/>
+                <w:noProof/>
+              </w:rPr>
+              <w:t>3.1.</w:t>
+            </w:r>
+            <w:r>
+              <w:rPr>
+                <w:rFonts w:eastAsiaTheme="minorEastAsia"/>
+                <w:noProof/>
+                <w:lang w:eastAsia="pl-PL"/>
+              </w:rPr>
+              <w:tab/>
+            </w:r>
+            <w:r>
+              <w:rPr>
+                <w:rStyle w:val="Hipercze"/>
+                <w:noProof/>
+              </w:rPr>
+              <w:t>Plot window.</w:t>
+            </w:r>
+            <w:r>
+              <w:rPr>
+                <w:noProof/>
+                <w:webHidden/>
+              </w:rPr>
+              <w:tab/>
+            </w:r>
+            <w:r>
+              <w:rPr>
+                <w:noProof/>
+                <w:webHidden/>
+              </w:rPr>
+              <w:fldChar w:fldCharType="begin"/>
+            </w:r>
+            <w:r>
+              <w:rPr>
+                <w:noProof/>
+                <w:webHidden/>
+              </w:rPr>
+              <w:instrText xml:space="preserve"> PAGEREF _Toc145001424 \h </w:instrText>
+            </w:r>
+            <w:r>
+              <w:rPr>
+                <w:noProof/>
+                <w:webHidden/>
+              </w:rPr>
+            </w:r>
+            <w:r>
+              <w:rPr>
+                <w:noProof/>
+                <w:webHidden/>
+              </w:rPr>
+              <w:fldChar w:fldCharType="separate"/>
+            </w:r>
+            <w:r>
+              <w:rPr>
+                <w:noProof/>
+                <w:webHidden/>
+              </w:rPr>
+              <w:t>4</w:t>
+            </w:r>
+            <w:r>
+              <w:rPr>
+                <w:noProof/>
+                <w:webHidden/>
+              </w:rPr>
+              <w:fldChar w:fldCharType="end"/>
+            </w:r>
+          </w:hyperlink>
+        </w:p>
+        <w:p>
+          <w:pPr>
+            <w:pStyle w:val="Spistreci2"/>
+            <w:tabs>
+              <w:tab w:val="left" w:pos="880"/>
+              <w:tab w:val="right" w:leader="dot" w:pos="9062"/>
+            </w:tabs>
+            <w:rPr>
+              <w:rFonts w:eastAsiaTheme="minorEastAsia"/>
+              <w:noProof/>
+              <w:lang w:eastAsia="pl-PL"/>
+            </w:rPr>
+          </w:pPr>
+          <w:hyperlink w:anchor="_Toc145001425" w:history="1">
+            <w:r>
+              <w:rPr>
+                <w:rStyle w:val="Hipercze"/>
+                <w:noProof/>
+              </w:rPr>
+              <w:t>3.2.</w:t>
+            </w:r>
+            <w:r>
+              <w:rPr>
+                <w:rFonts w:eastAsiaTheme="minorEastAsia"/>
+                <w:noProof/>
+                <w:lang w:eastAsia="pl-PL"/>
+              </w:rPr>
+              <w:tab/>
+            </w:r>
+            <w:r>
+              <w:rPr>
+                <w:rStyle w:val="Hipercze"/>
+                <w:noProof/>
+              </w:rPr>
+              <w:t>Choosing detection mode.</w:t>
+            </w:r>
+            <w:r>
+              <w:rPr>
+                <w:noProof/>
+                <w:webHidden/>
+              </w:rPr>
+              <w:tab/>
+            </w:r>
+            <w:r>
+              <w:rPr>
+                <w:noProof/>
+                <w:webHidden/>
+              </w:rPr>
+              <w:fldChar w:fldCharType="begin"/>
+            </w:r>
+            <w:r>
+              <w:rPr>
+                <w:noProof/>
+                <w:webHidden/>
+              </w:rPr>
+              <w:instrText xml:space="preserve"> PAGEREF _Toc145001425 \h </w:instrText>
+            </w:r>
+            <w:r>
+              <w:rPr>
+                <w:noProof/>
+                <w:webHidden/>
+              </w:rPr>
+            </w:r>
+            <w:r>
+              <w:rPr>
+                <w:noProof/>
+                <w:webHidden/>
+              </w:rPr>
+              <w:fldChar w:fldCharType="separate"/>
+            </w:r>
+            <w:r>
+              <w:rPr>
+                <w:noProof/>
+                <w:webHidden/>
+              </w:rPr>
+              <w:t>4</w:t>
+            </w:r>
+            <w:r>
+              <w:rPr>
+                <w:noProof/>
+                <w:webHidden/>
+              </w:rPr>
+              <w:fldChar w:fldCharType="end"/>
+            </w:r>
+          </w:hyperlink>
+        </w:p>
+        <w:p>
+          <w:pPr>
+            <w:pStyle w:val="Spistreci3"/>
+            <w:tabs>
+              <w:tab w:val="left" w:pos="1320"/>
+              <w:tab w:val="right" w:leader="dot" w:pos="9062"/>
+            </w:tabs>
+            <w:rPr>
+              <w:rFonts w:eastAsiaTheme="minorEastAsia"/>
+              <w:noProof/>
+              <w:lang w:eastAsia="pl-PL"/>
+            </w:rPr>
+          </w:pPr>
+          <w:hyperlink w:anchor="_Toc145001426" w:history="1">
+            <w:r>
+              <w:rPr>
+                <w:rStyle w:val="Hipercze"/>
+                <w:noProof/>
+              </w:rPr>
+              <w:t>3.2.1.</w:t>
+            </w:r>
+            <w:r>
+              <w:rPr>
+                <w:rFonts w:eastAsiaTheme="minorEastAsia"/>
+                <w:noProof/>
+                <w:lang w:eastAsia="pl-PL"/>
+              </w:rPr>
+              <w:tab/>
+            </w:r>
+            <w:r>
+              <w:rPr>
+                <w:rStyle w:val="Hipercze"/>
+                <w:noProof/>
+              </w:rPr>
+              <w:t>Automatic mode.</w:t>
+            </w:r>
+            <w:r>
+              <w:rPr>
+                <w:noProof/>
+                <w:webHidden/>
+              </w:rPr>
+              <w:tab/>
+            </w:r>
+            <w:r>
+              <w:rPr>
+                <w:noProof/>
+                <w:webHidden/>
+              </w:rPr>
+              <w:fldChar w:fldCharType="begin"/>
+            </w:r>
+            <w:r>
+              <w:rPr>
+                <w:noProof/>
+                <w:webHidden/>
+              </w:rPr>
+              <w:instrText xml:space="preserve"> PAGEREF _Toc145001426 \h </w:instrText>
+            </w:r>
+            <w:r>
+              <w:rPr>
+                <w:noProof/>
+                <w:webHidden/>
+              </w:rPr>
+            </w:r>
+            <w:r>
+              <w:rPr>
+                <w:noProof/>
+                <w:webHidden/>
+              </w:rPr>
+              <w:fldChar w:fldCharType="separate"/>
+            </w:r>
+            <w:r>
+              <w:rPr>
+                <w:noProof/>
+                <w:webHidden/>
+              </w:rPr>
+              <w:t>4</w:t>
+            </w:r>
+            <w:r>
+              <w:rPr>
+                <w:noProof/>
+                <w:webHidden/>
+              </w:rPr>
+              <w:fldChar w:fldCharType="end"/>
+            </w:r>
+          </w:hyperlink>
+        </w:p>
+        <w:p>
+          <w:pPr>
+            <w:pStyle w:val="Spistreci3"/>
+            <w:tabs>
+              <w:tab w:val="left" w:pos="1320"/>
+              <w:tab w:val="right" w:leader="dot" w:pos="9062"/>
+            </w:tabs>
+            <w:rPr>
+              <w:rFonts w:eastAsiaTheme="minorEastAsia"/>
+              <w:noProof/>
+              <w:lang w:eastAsia="pl-PL"/>
+            </w:rPr>
+          </w:pPr>
+          <w:hyperlink w:anchor="_Toc145001427" w:history="1">
+            <w:r>
+              <w:rPr>
+                <w:rStyle w:val="Hipercze"/>
+                <w:noProof/>
+              </w:rPr>
+              <w:t>3.2.2.</w:t>
+            </w:r>
+            <w:r>
+              <w:rPr>
+                <w:rFonts w:eastAsiaTheme="minorEastAsia"/>
+                <w:noProof/>
+                <w:lang w:eastAsia="pl-PL"/>
+              </w:rPr>
+              <w:tab/>
+            </w:r>
+            <w:r>
+              <w:rPr>
+                <w:rStyle w:val="Hipercze"/>
+                <w:noProof/>
+              </w:rPr>
+              <w:t>Manual mode.</w:t>
+            </w:r>
+            <w:r>
+              <w:rPr>
+                <w:noProof/>
+                <w:webHidden/>
+              </w:rPr>
+              <w:tab/>
+            </w:r>
+            <w:r>
+              <w:rPr>
+                <w:noProof/>
+                <w:webHidden/>
+              </w:rPr>
+              <w:fldChar w:fldCharType="begin"/>
+            </w:r>
+            <w:r>
+              <w:rPr>
+                <w:noProof/>
+                <w:webHidden/>
+              </w:rPr>
+              <w:instrText xml:space="preserve"> PAGEREF _Toc145001427 \h </w:instrText>
+            </w:r>
+            <w:r>
+              <w:rPr>
+                <w:noProof/>
+                <w:webHidden/>
+              </w:rPr>
+            </w:r>
+            <w:r>
+              <w:rPr>
+                <w:noProof/>
+                <w:webHidden/>
+              </w:rPr>
+              <w:fldChar w:fldCharType="separate"/>
+            </w:r>
+            <w:r>
+              <w:rPr>
+                <w:noProof/>
+                <w:webHidden/>
+              </w:rPr>
+              <w:t>4</w:t>
+            </w:r>
+            <w:r>
+              <w:rPr>
+                <w:noProof/>
+                <w:webHidden/>
+              </w:rPr>
+              <w:fldChar w:fldCharType="end"/>
+            </w:r>
+          </w:hyperlink>
+        </w:p>
+        <w:p>
+          <w:pPr>
+            <w:pStyle w:val="Spistreci2"/>
+            <w:tabs>
+              <w:tab w:val="left" w:pos="880"/>
+              <w:tab w:val="right" w:leader="dot" w:pos="9062"/>
+            </w:tabs>
+            <w:rPr>
+              <w:rFonts w:eastAsiaTheme="minorEastAsia"/>
+              <w:noProof/>
+              <w:lang w:eastAsia="pl-PL"/>
+            </w:rPr>
+          </w:pPr>
+          <w:hyperlink w:anchor="_Toc145001428" w:history="1">
+            <w:r>
+              <w:rPr>
+                <w:rStyle w:val="Hipercze"/>
+                <w:noProof/>
+              </w:rPr>
+              <w:t>3.3.</w:t>
+            </w:r>
+            <w:r>
+              <w:rPr>
+                <w:rFonts w:eastAsiaTheme="minorEastAsia"/>
+                <w:noProof/>
+                <w:lang w:eastAsia="pl-PL"/>
+              </w:rPr>
+              <w:tab/>
+            </w:r>
+            <w:r>
+              <w:rPr>
+                <w:rStyle w:val="Hipercze"/>
+                <w:noProof/>
+              </w:rPr>
+              <w:t>Choosing calculations mode.</w:t>
+            </w:r>
+            <w:r>
+              <w:rPr>
+                <w:noProof/>
+                <w:webHidden/>
+              </w:rPr>
+              <w:tab/>
+            </w:r>
+            <w:r>
+              <w:rPr>
+                <w:noProof/>
+                <w:webHidden/>
+              </w:rPr>
+              <w:fldChar w:fldCharType="begin"/>
+            </w:r>
+            <w:r>
+              <w:rPr>
+                <w:noProof/>
+                <w:webHidden/>
+              </w:rPr>
+              <w:instrText xml:space="preserve"> PAGEREF _Toc145001428 \h </w:instrText>
+            </w:r>
+            <w:r>
+              <w:rPr>
+                <w:noProof/>
+                <w:webHidden/>
+              </w:rPr>
+            </w:r>
+            <w:r>
+              <w:rPr>
+                <w:noProof/>
+                <w:webHidden/>
+              </w:rPr>
+              <w:fldChar w:fldCharType="separate"/>
+            </w:r>
+            <w:r>
+              <w:rPr>
+                <w:noProof/>
+                <w:webHidden/>
+              </w:rPr>
+              <w:t>4</w:t>
+            </w:r>
+            <w:r>
+              <w:rPr>
+                <w:noProof/>
+                <w:webHidden/>
+              </w:rPr>
+              <w:fldChar w:fldCharType="end"/>
+            </w:r>
+          </w:hyperlink>
+        </w:p>
+        <w:p>
+          <w:pPr>
+            <w:pStyle w:val="Spistreci3"/>
+            <w:tabs>
+              <w:tab w:val="left" w:pos="1320"/>
+              <w:tab w:val="right" w:leader="dot" w:pos="9062"/>
+            </w:tabs>
+            <w:rPr>
+              <w:rFonts w:eastAsiaTheme="minorEastAsia"/>
+              <w:noProof/>
+              <w:lang w:eastAsia="pl-PL"/>
+            </w:rPr>
+          </w:pPr>
+          <w:hyperlink w:anchor="_Toc145001429" w:history="1">
+            <w:r>
+              <w:rPr>
+                <w:rStyle w:val="Hipercze"/>
+                <w:noProof/>
+              </w:rPr>
+              <w:t>3.3.1.</w:t>
+            </w:r>
+            <w:r>
+              <w:rPr>
+                <w:rFonts w:eastAsiaTheme="minorEastAsia"/>
+                <w:noProof/>
+                <w:lang w:eastAsia="pl-PL"/>
+              </w:rPr>
+              <w:tab/>
+            </w:r>
+            <w:r>
+              <w:rPr>
+                <w:rStyle w:val="Hipercze"/>
+                <w:noProof/>
+              </w:rPr>
+              <w:t>RL2 mode.</w:t>
+            </w:r>
+            <w:r>
+              <w:rPr>
+                <w:noProof/>
+                <w:webHidden/>
+              </w:rPr>
+              <w:tab/>
+            </w:r>
+            <w:r>
+              <w:rPr>
+                <w:noProof/>
+                <w:webHidden/>
+              </w:rPr>
+              <w:fldChar w:fldCharType="begin"/>
+            </w:r>
+            <w:r>
+              <w:rPr>
+                <w:noProof/>
+                <w:webHidden/>
+              </w:rPr>
+              <w:instrText xml:space="preserve"> PAGEREF _Toc145001429 \h </w:instrText>
+            </w:r>
+            <w:r>
+              <w:rPr>
+                <w:noProof/>
+                <w:webHidden/>
+              </w:rPr>
+            </w:r>
+            <w:r>
+              <w:rPr>
+                <w:noProof/>
+                <w:webHidden/>
+              </w:rPr>
+              <w:fldChar w:fldCharType="separate"/>
+            </w:r>
+            <w:r>
+              <w:rPr>
+                <w:noProof/>
+                <w:webHidden/>
+              </w:rPr>
+              <w:t>4</w:t>
+            </w:r>
+            <w:r>
+              <w:rPr>
+                <w:noProof/>
+                <w:webHidden/>
+              </w:rPr>
+              <w:fldChar w:fldCharType="end"/>
+            </w:r>
+          </w:hyperlink>
+        </w:p>
+        <w:p>
+          <w:pPr>
+            <w:pStyle w:val="Spistreci3"/>
+            <w:tabs>
+              <w:tab w:val="left" w:pos="1320"/>
+              <w:tab w:val="right" w:leader="dot" w:pos="9062"/>
+            </w:tabs>
+            <w:rPr>
+              <w:rFonts w:eastAsiaTheme="minorEastAsia"/>
+              <w:noProof/>
+              <w:lang w:eastAsia="pl-PL"/>
+            </w:rPr>
+          </w:pPr>
+          <w:hyperlink w:anchor="_Toc145001430" w:history="1">
+            <w:r>
+              <w:rPr>
+                <w:rStyle w:val="Hipercze"/>
+                <w:noProof/>
+              </w:rPr>
+              <w:t>3.3.2.</w:t>
+            </w:r>
+            <w:r>
+              <w:rPr>
+                <w:rFonts w:eastAsiaTheme="minorEastAsia"/>
+                <w:noProof/>
+                <w:lang w:eastAsia="pl-PL"/>
+              </w:rPr>
+              <w:tab/>
+            </w:r>
+            <w:r>
+              <w:rPr>
+                <w:rStyle w:val="Hipercze"/>
+                <w:noProof/>
+              </w:rPr>
+              <w:t>RL3 mode.</w:t>
+            </w:r>
+            <w:r>
+              <w:rPr>
+                <w:noProof/>
+                <w:webHidden/>
+              </w:rPr>
+              <w:tab/>
+            </w:r>
+            <w:r>
+              <w:rPr>
+                <w:noProof/>
+                <w:webHidden/>
+              </w:rPr>
+              <w:fldChar w:fldCharType="begin"/>
+            </w:r>
+            <w:r>
+              <w:rPr>
+                <w:noProof/>
+                <w:webHidden/>
+              </w:rPr>
+              <w:instrText xml:space="preserve"> PAGEREF _Toc145001430 \h </w:instrText>
+            </w:r>
+            <w:r>
+              <w:rPr>
+                <w:noProof/>
+                <w:webHidden/>
+              </w:rPr>
+            </w:r>
+            <w:r>
+              <w:rPr>
+                <w:noProof/>
+                <w:webHidden/>
+              </w:rPr>
+              <w:fldChar w:fldCharType="separate"/>
+            </w:r>
+            <w:r>
+              <w:rPr>
+                <w:noProof/>
+                <w:webHidden/>
+              </w:rPr>
+              <w:t>5</w:t>
+            </w:r>
+            <w:r>
+              <w:rPr>
+                <w:noProof/>
+                <w:webHidden/>
+              </w:rPr>
+              <w:fldChar w:fldCharType="end"/>
+            </w:r>
+          </w:hyperlink>
+        </w:p>
+        <w:p>
+          <w:pPr>
+            <w:pStyle w:val="Spistreci2"/>
+            <w:tabs>
+              <w:tab w:val="left" w:pos="880"/>
+              <w:tab w:val="right" w:leader="dot" w:pos="9062"/>
+            </w:tabs>
+            <w:rPr>
+              <w:rFonts w:eastAsiaTheme="minorEastAsia"/>
+              <w:noProof/>
+              <w:lang w:eastAsia="pl-PL"/>
+            </w:rPr>
+          </w:pPr>
+          <w:hyperlink w:anchor="_Toc145001431" w:history="1">
+            <w:r>
+              <w:rPr>
+                <w:rStyle w:val="Hipercze"/>
+                <w:noProof/>
+              </w:rPr>
+              <w:t>3.4.</w:t>
+            </w:r>
+            <w:r>
+              <w:rPr>
+                <w:rFonts w:eastAsiaTheme="minorEastAsia"/>
+                <w:noProof/>
+                <w:lang w:eastAsia="pl-PL"/>
+              </w:rPr>
+              <w:tab/>
+            </w:r>
+            <w:r>
+              <w:rPr>
+                <w:rStyle w:val="Hipercze"/>
+                <w:noProof/>
+              </w:rPr>
+              <w:t>Moving to the detection of the peaks.</w:t>
+            </w:r>
+            <w:r>
+              <w:rPr>
+                <w:noProof/>
+                <w:webHidden/>
+              </w:rPr>
+              <w:tab/>
+            </w:r>
+            <w:r>
+              <w:rPr>
+                <w:noProof/>
+                <w:webHidden/>
+              </w:rPr>
+              <w:fldChar w:fldCharType="begin"/>
+            </w:r>
+            <w:r>
+              <w:rPr>
+                <w:noProof/>
+                <w:webHidden/>
+              </w:rPr>
+              <w:instrText xml:space="preserve"> PAGEREF _Toc145001431 \h </w:instrText>
+            </w:r>
+            <w:r>
+              <w:rPr>
+                <w:noProof/>
+                <w:webHidden/>
+              </w:rPr>
+            </w:r>
+            <w:r>
+              <w:rPr>
+                <w:noProof/>
+                <w:webHidden/>
+              </w:rPr>
+              <w:fldChar w:fldCharType="separate"/>
+            </w:r>
+            <w:r>
+              <w:rPr>
+                <w:noProof/>
+                <w:webHidden/>
+              </w:rPr>
+              <w:t>5</w:t>
+            </w:r>
+            <w:r>
+              <w:rPr>
+                <w:noProof/>
+                <w:webHidden/>
+              </w:rPr>
+              <w:fldChar w:fldCharType="end"/>
+            </w:r>
+          </w:hyperlink>
+        </w:p>
+        <w:p>
+          <w:r>
+            <w:rPr>
+              <w:b/>
+              <w:bCs/>
+            </w:rPr>
+            <w:fldChar w:fldCharType="end"/>
+          </w:r>
+        </w:p>
+      </w:sdtContent>
+    </w:sdt>
     <w:p>
       <w:pPr>
-        <w:pStyle w:val="Akapitzlist"/>
+        <w:ind w:left="720" w:hanging="360"/>
+      </w:pPr>
+    </w:p>
+    <w:p>
+      <w:pPr>
+        <w:pStyle w:val="Nagwek1"/>
         <w:numPr>
           <w:ilvl w:val="0"/>
-          <w:numId w:val="2"/>
+          <w:numId w:val="9"/>
         </w:numPr>
-        <w:rPr>
-          <w:rFonts w:ascii="Times New Roman" w:hAnsi="Times New Roman" w:cs="Times New Roman"/>
-          <w:sz w:val="24"/>
-          <w:szCs w:val="24"/>
-        </w:rPr>
-      </w:pPr>
-      <w:r>
-        <w:rPr>
-          <w:rFonts w:ascii="Times New Roman" w:hAnsi="Times New Roman" w:cs="Times New Roman"/>
-          <w:sz w:val="24"/>
-          <w:szCs w:val="24"/>
-        </w:rPr>
+      </w:pPr>
+      <w:bookmarkStart w:id="0" w:name="_Toc145001409"/>
+      <w:r>
+        <w:lastRenderedPageBreak/>
         <w:t>Upload tab.</w:t>
       </w:r>
+      <w:bookmarkEnd w:id="0"/>
     </w:p>
     <w:p>
       <w:pPr>
@@ -33,11 +2096,12 @@
       <w:r>
         <w:rPr>
           <w:rFonts w:ascii="Times New Roman" w:hAnsi="Times New Roman" w:cs="Times New Roman"/>
+          <w:noProof/>
           <w:sz w:val="24"/>
           <w:szCs w:val="24"/>
         </w:rPr>
         <w:drawing>
-          <wp:inline distT="0" distB="0" distL="0" distR="0" wp14:anchorId="1F8C0D11" wp14:editId="3EE2DCB9">
+          <wp:inline distT="0" distB="0" distL="0" distR="0" wp14:anchorId="0E65E685" wp14:editId="76493C61">
             <wp:extent cx="5313872" cy="2775256"/>
             <wp:effectExtent l="0" t="0" r="1270" b="6350"/>
             <wp:docPr id="1577188828" name="Obraz 1" descr="Obraz zawierający tekst, oprogramowanie, wyświetlacz, Ikona komputerowa&#10;&#10;Opis wygenerowany automatycznie"/>
@@ -52,7 +2116,7 @@
                     <pic:cNvPicPr/>
                   </pic:nvPicPr>
                   <pic:blipFill>
-                    <a:blip r:embed="rId5"/>
+                    <a:blip r:embed="rId9"/>
                     <a:stretch>
                       <a:fillRect/>
                     </a:stretch>
@@ -104,25 +2168,17 @@
     </w:p>
     <w:p>
       <w:pPr>
-        <w:pStyle w:val="Akapitzlist"/>
+        <w:pStyle w:val="Nagwek2"/>
         <w:numPr>
           <w:ilvl w:val="1"/>
-          <w:numId w:val="2"/>
+          <w:numId w:val="5"/>
         </w:numPr>
-        <w:rPr>
-          <w:rFonts w:ascii="Times New Roman" w:hAnsi="Times New Roman" w:cs="Times New Roman"/>
-          <w:sz w:val="24"/>
-          <w:szCs w:val="24"/>
-        </w:rPr>
-      </w:pPr>
-      <w:r>
-        <w:rPr>
-          <w:rFonts w:ascii="Times New Roman" w:hAnsi="Times New Roman" w:cs="Times New Roman"/>
-          <w:sz w:val="24"/>
-          <w:szCs w:val="24"/>
-        </w:rPr>
+      </w:pPr>
+      <w:bookmarkStart w:id="1" w:name="_Toc145001410"/>
+      <w:r>
         <w:t>Upload a file.</w:t>
       </w:r>
+      <w:bookmarkEnd w:id="1"/>
     </w:p>
     <w:p>
       <w:pPr>
@@ -162,25 +2218,17 @@
     </w:p>
     <w:p>
       <w:pPr>
-        <w:pStyle w:val="Akapitzlist"/>
+        <w:pStyle w:val="Nagwek2"/>
         <w:numPr>
           <w:ilvl w:val="1"/>
-          <w:numId w:val="2"/>
+          <w:numId w:val="5"/>
         </w:numPr>
-        <w:rPr>
-          <w:rFonts w:ascii="Times New Roman" w:hAnsi="Times New Roman" w:cs="Times New Roman"/>
-          <w:sz w:val="24"/>
-          <w:szCs w:val="24"/>
-        </w:rPr>
-      </w:pPr>
-      <w:r>
-        <w:rPr>
-          <w:rFonts w:ascii="Times New Roman" w:hAnsi="Times New Roman" w:cs="Times New Roman"/>
-          <w:sz w:val="24"/>
-          <w:szCs w:val="24"/>
-        </w:rPr>
+      </w:pPr>
+      <w:bookmarkStart w:id="2" w:name="_Toc145001411"/>
+      <w:r>
         <w:t>Choosing measurements for analysis.</w:t>
       </w:r>
+      <w:bookmarkEnd w:id="2"/>
     </w:p>
     <w:p>
       <w:pPr>
@@ -198,8 +2246,11 @@
         <w:jc w:val="center"/>
       </w:pPr>
       <w:r>
+        <w:rPr>
+          <w:noProof/>
+        </w:rPr>
         <w:drawing>
-          <wp:inline distT="0" distB="0" distL="0" distR="0" wp14:anchorId="2694DB56" wp14:editId="55947206">
+          <wp:inline distT="0" distB="0" distL="0" distR="0" wp14:anchorId="208391A7" wp14:editId="72776F75">
             <wp:extent cx="5597673" cy="3159356"/>
             <wp:effectExtent l="0" t="0" r="3175" b="3175"/>
             <wp:docPr id="1370828211" name="Obraz 1"/>
@@ -214,7 +2265,7 @@
                     <pic:cNvPicPr/>
                   </pic:nvPicPr>
                   <pic:blipFill>
-                    <a:blip r:embed="rId6">
+                    <a:blip r:embed="rId10">
                       <a:extLst>
                         <a:ext uri="{28A0092B-C50C-407E-A947-70E740481C1C}">
                           <a14:useLocalDpi xmlns:a14="http://schemas.microsoft.com/office/drawing/2010/main" val="0"/>
@@ -294,26 +2345,18 @@
     </w:p>
     <w:p>
       <w:pPr>
-        <w:pStyle w:val="Akapitzlist"/>
+        <w:pStyle w:val="Nagwek3"/>
         <w:numPr>
           <w:ilvl w:val="2"/>
-          <w:numId w:val="2"/>
+          <w:numId w:val="5"/>
         </w:numPr>
-        <w:rPr>
-          <w:rFonts w:ascii="Times New Roman" w:hAnsi="Times New Roman" w:cs="Times New Roman"/>
-          <w:sz w:val="24"/>
-          <w:szCs w:val="24"/>
-        </w:rPr>
-      </w:pPr>
-      <w:r>
-        <w:rPr>
-          <w:rFonts w:ascii="Times New Roman" w:hAnsi="Times New Roman" w:cs="Times New Roman"/>
-          <w:sz w:val="24"/>
-          <w:szCs w:val="24"/>
-        </w:rPr>
+      </w:pPr>
+      <w:bookmarkStart w:id="3" w:name="_Toc145001412"/>
+      <w:r>
         <w:lastRenderedPageBreak/>
         <w:t>Show only rscans.</w:t>
       </w:r>
+      <w:bookmarkEnd w:id="3"/>
     </w:p>
     <w:p>
       <w:pPr>
@@ -339,7 +2382,6 @@
           <w:szCs w:val="24"/>
         </w:rPr>
         <w:br/>
-        <w:t xml:space="preserve">check-button </w:t>
       </w:r>
       <w:r>
         <w:rPr>
@@ -354,33 +2396,35 @@
       <w:r>
         <w:rPr>
           <w:rFonts w:ascii="Times New Roman" w:hAnsi="Times New Roman" w:cs="Times New Roman"/>
-          <w:sz w:val="24"/>
-          <w:szCs w:val="24"/>
-        </w:rPr>
-        <w:t>.</w:t>
+          <w:i/>
+          <w:iCs/>
+          <w:sz w:val="24"/>
+          <w:szCs w:val="24"/>
+        </w:rPr>
+        <w:t xml:space="preserve"> </w:t>
+      </w:r>
+      <w:r>
+        <w:rPr>
+          <w:rFonts w:ascii="Times New Roman" w:hAnsi="Times New Roman" w:cs="Times New Roman"/>
+          <w:sz w:val="24"/>
+          <w:szCs w:val="24"/>
+        </w:rPr>
+        <w:t>check-button.</w:t>
       </w:r>
     </w:p>
     <w:p>
       <w:pPr>
-        <w:pStyle w:val="Akapitzlist"/>
+        <w:pStyle w:val="Nagwek3"/>
         <w:numPr>
           <w:ilvl w:val="2"/>
-          <w:numId w:val="2"/>
+          <w:numId w:val="5"/>
         </w:numPr>
-        <w:rPr>
-          <w:rFonts w:ascii="Times New Roman" w:hAnsi="Times New Roman" w:cs="Times New Roman"/>
-          <w:sz w:val="24"/>
-          <w:szCs w:val="24"/>
-        </w:rPr>
-      </w:pPr>
-      <w:r>
-        <w:rPr>
-          <w:rFonts w:ascii="Times New Roman" w:hAnsi="Times New Roman" w:cs="Times New Roman"/>
-          <w:sz w:val="24"/>
-          <w:szCs w:val="24"/>
-        </w:rPr>
+      </w:pPr>
+      <w:bookmarkStart w:id="4" w:name="_Toc145001413"/>
+      <w:r>
         <w:t>Spectrum preview.</w:t>
       </w:r>
+      <w:bookmarkEnd w:id="4"/>
     </w:p>
     <w:p>
       <w:pPr>
@@ -446,25 +2490,17 @@
     </w:p>
     <w:p>
       <w:pPr>
-        <w:pStyle w:val="Akapitzlist"/>
+        <w:pStyle w:val="Nagwek3"/>
         <w:numPr>
           <w:ilvl w:val="2"/>
-          <w:numId w:val="2"/>
+          <w:numId w:val="5"/>
         </w:numPr>
-        <w:rPr>
-          <w:rFonts w:ascii="Times New Roman" w:hAnsi="Times New Roman" w:cs="Times New Roman"/>
-          <w:sz w:val="24"/>
-          <w:szCs w:val="24"/>
-        </w:rPr>
-      </w:pPr>
-      <w:r>
-        <w:rPr>
-          <w:rFonts w:ascii="Times New Roman" w:hAnsi="Times New Roman" w:cs="Times New Roman"/>
-          <w:sz w:val="24"/>
-          <w:szCs w:val="24"/>
-        </w:rPr>
+      </w:pPr>
+      <w:bookmarkStart w:id="5" w:name="_Toc145001414"/>
+      <w:r>
         <w:t>Adding measurements for calculations.</w:t>
       </w:r>
+      <w:bookmarkEnd w:id="5"/>
     </w:p>
     <w:p>
       <w:pPr>
@@ -559,7 +2595,23 @@
           <w:sz w:val="24"/>
           <w:szCs w:val="24"/>
         </w:rPr>
-        <w:t xml:space="preserve">SROT </w:t>
+        <w:t>SROT 60 measurements</w:t>
+      </w:r>
+      <w:r>
+        <w:rPr>
+          <w:rFonts w:ascii="Times New Roman" w:hAnsi="Times New Roman" w:cs="Times New Roman"/>
+          <w:sz w:val="24"/>
+          <w:szCs w:val="24"/>
+        </w:rPr>
+        <w:t xml:space="preserve"> </w:t>
+      </w:r>
+      <w:r>
+        <w:rPr>
+          <w:rFonts w:ascii="Times New Roman" w:hAnsi="Times New Roman" w:cs="Times New Roman"/>
+          <w:sz w:val="24"/>
+          <w:szCs w:val="24"/>
+        </w:rPr>
+        <w:t xml:space="preserve">using the proper </w:t>
       </w:r>
       <w:r>
         <w:rPr>
@@ -569,7 +2621,50 @@
           <w:sz w:val="24"/>
           <w:szCs w:val="24"/>
         </w:rPr>
-        <w:t>6</w:t>
+        <w:t xml:space="preserve">Add/Delete </w:t>
+      </w:r>
+      <w:r>
+        <w:rPr>
+          <w:rFonts w:ascii="Times New Roman" w:hAnsi="Times New Roman" w:cs="Times New Roman"/>
+          <w:sz w:val="24"/>
+          <w:szCs w:val="24"/>
+        </w:rPr>
+        <w:t xml:space="preserve">button. Split into two lists allows for calculations for two grazing incident angles (SROT). </w:t>
+      </w:r>
+    </w:p>
+    <w:p>
+      <w:pPr>
+        <w:pStyle w:val="Nagwek2"/>
+        <w:numPr>
+          <w:ilvl w:val="1"/>
+          <w:numId w:val="5"/>
+        </w:numPr>
+      </w:pPr>
+      <w:bookmarkStart w:id="6" w:name="_Toc145001415"/>
+      <w:r>
+        <w:t>Accep</w:t>
+      </w:r>
+      <w:r>
+        <w:t>tance of the choices and moving to background removal.</w:t>
+      </w:r>
+      <w:bookmarkEnd w:id="6"/>
+    </w:p>
+    <w:p>
+      <w:pPr>
+        <w:ind w:left="360"/>
+        <w:rPr>
+          <w:rFonts w:ascii="Times New Roman" w:hAnsi="Times New Roman" w:cs="Times New Roman"/>
+          <w:sz w:val="24"/>
+          <w:szCs w:val="24"/>
+        </w:rPr>
+      </w:pPr>
+      <w:r>
+        <w:rPr>
+          <w:rFonts w:ascii="Times New Roman" w:hAnsi="Times New Roman" w:cs="Times New Roman"/>
+          <w:sz w:val="24"/>
+          <w:szCs w:val="24"/>
+        </w:rPr>
+        <w:t xml:space="preserve">To accept chosen measurements for analysis click the button </w:t>
       </w:r>
       <w:r>
         <w:rPr>
@@ -579,23 +2674,15 @@
           <w:sz w:val="24"/>
           <w:szCs w:val="24"/>
         </w:rPr>
-        <w:t>0 measurements</w:t>
-      </w:r>
-      <w:r>
-        <w:rPr>
-          <w:rFonts w:ascii="Times New Roman" w:hAnsi="Times New Roman" w:cs="Times New Roman"/>
-          <w:sz w:val="24"/>
-          <w:szCs w:val="24"/>
-        </w:rPr>
-        <w:t xml:space="preserve"> </w:t>
-      </w:r>
-      <w:r>
-        <w:rPr>
-          <w:rFonts w:ascii="Times New Roman" w:hAnsi="Times New Roman" w:cs="Times New Roman"/>
-          <w:sz w:val="24"/>
-          <w:szCs w:val="24"/>
-        </w:rPr>
-        <w:t xml:space="preserve">using the proper </w:t>
+        <w:t>Accept and go to background settings</w:t>
+      </w:r>
+      <w:r>
+        <w:rPr>
+          <w:rFonts w:ascii="Times New Roman" w:hAnsi="Times New Roman" w:cs="Times New Roman"/>
+          <w:sz w:val="24"/>
+          <w:szCs w:val="24"/>
+        </w:rPr>
+        <w:t xml:space="preserve">. This will take you to </w:t>
       </w:r>
       <w:r>
         <w:rPr>
@@ -605,46 +2692,33 @@
           <w:sz w:val="24"/>
           <w:szCs w:val="24"/>
         </w:rPr>
-        <w:t xml:space="preserve">Add/Delete </w:t>
-      </w:r>
-      <w:r>
-        <w:rPr>
-          <w:rFonts w:ascii="Times New Roman" w:hAnsi="Times New Roman" w:cs="Times New Roman"/>
-          <w:sz w:val="24"/>
-          <w:szCs w:val="24"/>
-        </w:rPr>
-        <w:t xml:space="preserve">button. Split into two lists allows for calculations for two grazing incident angles (SROT). </w:t>
+        <w:t xml:space="preserve">Background removing </w:t>
+      </w:r>
+      <w:r>
+        <w:rPr>
+          <w:rFonts w:ascii="Times New Roman" w:hAnsi="Times New Roman" w:cs="Times New Roman"/>
+          <w:sz w:val="24"/>
+          <w:szCs w:val="24"/>
+        </w:rPr>
+        <w:t>tab.</w:t>
       </w:r>
     </w:p>
     <w:p>
       <w:pPr>
-        <w:pStyle w:val="Akapitzlist"/>
+        <w:pStyle w:val="Nagwek1"/>
         <w:numPr>
-          <w:ilvl w:val="1"/>
-          <w:numId w:val="2"/>
+          <w:ilvl w:val="0"/>
+          <w:numId w:val="5"/>
         </w:numPr>
-        <w:rPr>
-          <w:rFonts w:ascii="Times New Roman" w:hAnsi="Times New Roman" w:cs="Times New Roman"/>
-          <w:sz w:val="24"/>
-          <w:szCs w:val="24"/>
-        </w:rPr>
-      </w:pPr>
-      <w:r>
-        <w:rPr>
-          <w:rFonts w:ascii="Times New Roman" w:hAnsi="Times New Roman" w:cs="Times New Roman"/>
-          <w:sz w:val="24"/>
-          <w:szCs w:val="24"/>
-        </w:rPr>
-        <w:t xml:space="preserve"> Accep</w:t>
-      </w:r>
-      <w:r>
-        <w:rPr>
-          <w:rFonts w:ascii="Times New Roman" w:hAnsi="Times New Roman" w:cs="Times New Roman"/>
-          <w:sz w:val="24"/>
-          <w:szCs w:val="24"/>
-        </w:rPr>
-        <w:t>tance of the choices and moving to background removal.</w:t>
-      </w:r>
+      </w:pPr>
+      <w:bookmarkStart w:id="7" w:name="_Toc145001416"/>
+      <w:r>
+        <w:t>Background removing</w:t>
+      </w:r>
+      <w:r>
+        <w:t xml:space="preserve"> tab.</w:t>
+      </w:r>
+      <w:bookmarkEnd w:id="7"/>
     </w:p>
     <w:p>
       <w:pPr>
@@ -658,97 +2732,12 @@
       <w:r>
         <w:rPr>
           <w:rFonts w:ascii="Times New Roman" w:hAnsi="Times New Roman" w:cs="Times New Roman"/>
-          <w:sz w:val="24"/>
-          <w:szCs w:val="24"/>
-        </w:rPr>
-        <w:t xml:space="preserve">To accept chosen measurements for analysis click the button </w:t>
-      </w:r>
-      <w:r>
-        <w:rPr>
-          <w:rFonts w:ascii="Times New Roman" w:hAnsi="Times New Roman" w:cs="Times New Roman"/>
-          <w:i/>
-          <w:iCs/>
-          <w:sz w:val="24"/>
-          <w:szCs w:val="24"/>
-        </w:rPr>
-        <w:t>Accept and go to background settings</w:t>
-      </w:r>
-      <w:r>
-        <w:rPr>
-          <w:rFonts w:ascii="Times New Roman" w:hAnsi="Times New Roman" w:cs="Times New Roman"/>
-          <w:sz w:val="24"/>
-          <w:szCs w:val="24"/>
-        </w:rPr>
-        <w:t xml:space="preserve">. This will take you to </w:t>
-      </w:r>
-      <w:r>
-        <w:rPr>
-          <w:rFonts w:ascii="Times New Roman" w:hAnsi="Times New Roman" w:cs="Times New Roman"/>
-          <w:i/>
-          <w:iCs/>
-          <w:sz w:val="24"/>
-          <w:szCs w:val="24"/>
-        </w:rPr>
-        <w:t xml:space="preserve">Background removing </w:t>
-      </w:r>
-      <w:r>
-        <w:rPr>
-          <w:rFonts w:ascii="Times New Roman" w:hAnsi="Times New Roman" w:cs="Times New Roman"/>
-          <w:sz w:val="24"/>
-          <w:szCs w:val="24"/>
-        </w:rPr>
-        <w:t>tab.</w:t>
-      </w:r>
-    </w:p>
-    <w:p>
-      <w:pPr>
-        <w:pStyle w:val="Akapitzlist"/>
-        <w:numPr>
-          <w:ilvl w:val="0"/>
-          <w:numId w:val="2"/>
-        </w:numPr>
-        <w:rPr>
-          <w:rFonts w:ascii="Times New Roman" w:hAnsi="Times New Roman" w:cs="Times New Roman"/>
-          <w:sz w:val="24"/>
-          <w:szCs w:val="24"/>
-        </w:rPr>
-      </w:pPr>
-      <w:r>
-        <w:rPr>
-          <w:rFonts w:ascii="Times New Roman" w:hAnsi="Times New Roman" w:cs="Times New Roman"/>
-          <w:i/>
-          <w:iCs/>
-          <w:sz w:val="24"/>
-          <w:szCs w:val="24"/>
-        </w:rPr>
-        <w:t>Background removing</w:t>
-      </w:r>
-      <w:r>
-        <w:rPr>
-          <w:rFonts w:ascii="Times New Roman" w:hAnsi="Times New Roman" w:cs="Times New Roman"/>
-          <w:sz w:val="24"/>
-          <w:szCs w:val="24"/>
-        </w:rPr>
-        <w:t xml:space="preserve"> tab.</w:t>
-      </w:r>
-    </w:p>
-    <w:p>
-      <w:pPr>
-        <w:ind w:left="360"/>
-        <w:rPr>
-          <w:rFonts w:ascii="Times New Roman" w:hAnsi="Times New Roman" w:cs="Times New Roman"/>
-          <w:sz w:val="24"/>
-          <w:szCs w:val="24"/>
-        </w:rPr>
-      </w:pPr>
-      <w:r>
-        <w:rPr>
-          <w:rFonts w:ascii="Times New Roman" w:hAnsi="Times New Roman" w:cs="Times New Roman"/>
+          <w:noProof/>
           <w:sz w:val="24"/>
           <w:szCs w:val="24"/>
         </w:rPr>
         <w:drawing>
-          <wp:inline distT="0" distB="0" distL="0" distR="0" wp14:anchorId="057F2645" wp14:editId="32BADAEA">
+          <wp:inline distT="0" distB="0" distL="0" distR="0" wp14:anchorId="6AFBD9C1" wp14:editId="5ADDC3DD">
             <wp:extent cx="5760720" cy="3661410"/>
             <wp:effectExtent l="0" t="0" r="0" b="0"/>
             <wp:docPr id="856869871" name="Obraz 1" descr="Obraz zawierający tekst, zrzut ekranu, diagram, Wykres&#10;&#10;Opis wygenerowany automatycznie"/>
@@ -763,7 +2752,7 @@
                     <pic:cNvPicPr/>
                   </pic:nvPicPr>
                   <pic:blipFill>
-                    <a:blip r:embed="rId7"/>
+                    <a:blip r:embed="rId11"/>
                     <a:stretch>
                       <a:fillRect/>
                     </a:stretch>
@@ -802,66 +2791,30 @@
           <w:sz w:val="20"/>
           <w:szCs w:val="20"/>
         </w:rPr>
-        <w:t xml:space="preserve">Figure </w:t>
-      </w:r>
-      <w:r>
-        <w:rPr>
-          <w:rFonts w:ascii="Times New Roman" w:hAnsi="Times New Roman" w:cs="Times New Roman"/>
-          <w:b/>
-          <w:bCs/>
+        <w:t xml:space="preserve">Figure 3. </w:t>
+      </w:r>
+      <w:r>
+        <w:rPr>
+          <w:rFonts w:ascii="Times New Roman" w:hAnsi="Times New Roman" w:cs="Times New Roman"/>
           <w:sz w:val="20"/>
           <w:szCs w:val="20"/>
         </w:rPr>
-        <w:t>3</w:t>
-      </w:r>
-      <w:r>
-        <w:rPr>
-          <w:rFonts w:ascii="Times New Roman" w:hAnsi="Times New Roman" w:cs="Times New Roman"/>
-          <w:b/>
-          <w:bCs/>
-          <w:sz w:val="20"/>
-          <w:szCs w:val="20"/>
-        </w:rPr>
-        <w:t xml:space="preserve">. </w:t>
-      </w:r>
-      <w:r>
-        <w:rPr>
-          <w:rFonts w:ascii="Times New Roman" w:hAnsi="Times New Roman" w:cs="Times New Roman"/>
-          <w:sz w:val="20"/>
-          <w:szCs w:val="20"/>
-        </w:rPr>
-        <w:t>Settings for background removal</w:t>
-      </w:r>
-      <w:r>
-        <w:rPr>
-          <w:rFonts w:ascii="Times New Roman" w:hAnsi="Times New Roman" w:cs="Times New Roman"/>
-          <w:sz w:val="20"/>
-          <w:szCs w:val="20"/>
-        </w:rPr>
-        <w:t>.</w:t>
+        <w:t>Settings for background removal.</w:t>
       </w:r>
     </w:p>
     <w:p>
       <w:pPr>
-        <w:pStyle w:val="Akapitzlist"/>
+        <w:pStyle w:val="Nagwek2"/>
         <w:numPr>
           <w:ilvl w:val="1"/>
-          <w:numId w:val="3"/>
+          <w:numId w:val="5"/>
         </w:numPr>
-        <w:rPr>
-          <w:rFonts w:ascii="Times New Roman" w:hAnsi="Times New Roman" w:cs="Times New Roman"/>
-          <w:sz w:val="24"/>
-          <w:szCs w:val="24"/>
-        </w:rPr>
-      </w:pPr>
-      <w:r>
-        <w:rPr>
-          <w:rFonts w:ascii="Times New Roman" w:hAnsi="Times New Roman" w:cs="Times New Roman"/>
-          <w:sz w:val="24"/>
-          <w:szCs w:val="24"/>
-        </w:rPr>
+      </w:pPr>
+      <w:bookmarkStart w:id="8" w:name="_Toc145001417"/>
+      <w:r>
         <w:t>Background parameters.</w:t>
       </w:r>
+      <w:bookmarkEnd w:id="8"/>
     </w:p>
     <w:p>
       <w:pPr>
@@ -904,7 +2857,71 @@
           <w:sz w:val="24"/>
           <w:szCs w:val="24"/>
         </w:rPr>
-        <w:t xml:space="preserve"> For fitting the program use strip background model which base on two parameters:</w:t>
+        <w:t xml:space="preserve"> For </w:t>
+      </w:r>
+      <w:r>
+        <w:rPr>
+          <w:rFonts w:ascii="Times New Roman" w:hAnsi="Times New Roman" w:cs="Times New Roman"/>
+          <w:sz w:val="24"/>
+          <w:szCs w:val="24"/>
+        </w:rPr>
+        <w:t xml:space="preserve">background </w:t>
+      </w:r>
+      <w:r>
+        <w:rPr>
+          <w:rFonts w:ascii="Times New Roman" w:hAnsi="Times New Roman" w:cs="Times New Roman"/>
+          <w:sz w:val="24"/>
+          <w:szCs w:val="24"/>
+        </w:rPr>
+        <w:t xml:space="preserve">fitting the program use </w:t>
+      </w:r>
+      <w:r>
+        <w:rPr>
+          <w:rFonts w:ascii="Times New Roman" w:hAnsi="Times New Roman" w:cs="Times New Roman"/>
+          <w:sz w:val="24"/>
+          <w:szCs w:val="24"/>
+        </w:rPr>
+        <w:t xml:space="preserve">a </w:t>
+      </w:r>
+      <w:r>
+        <w:rPr>
+          <w:rFonts w:ascii="Times New Roman" w:hAnsi="Times New Roman" w:cs="Times New Roman"/>
+          <w:sz w:val="24"/>
+          <w:szCs w:val="24"/>
+        </w:rPr>
+        <w:t xml:space="preserve">strip background model </w:t>
+      </w:r>
+      <w:r>
+        <w:rPr>
+          <w:rFonts w:ascii="Times New Roman" w:hAnsi="Times New Roman" w:cs="Times New Roman"/>
+          <w:sz w:val="24"/>
+          <w:szCs w:val="24"/>
+        </w:rPr>
+        <w:t>that</w:t>
+      </w:r>
+      <w:r>
+        <w:rPr>
+          <w:rFonts w:ascii="Times New Roman" w:hAnsi="Times New Roman" w:cs="Times New Roman"/>
+          <w:sz w:val="24"/>
+          <w:szCs w:val="24"/>
+        </w:rPr>
+        <w:t xml:space="preserve"> </w:t>
+      </w:r>
+      <w:r>
+        <w:rPr>
+          <w:rFonts w:ascii="Times New Roman" w:hAnsi="Times New Roman" w:cs="Times New Roman"/>
+          <w:sz w:val="24"/>
+          <w:szCs w:val="24"/>
+        </w:rPr>
+        <w:t>is based</w:t>
+      </w:r>
+      <w:r>
+        <w:rPr>
+          <w:rFonts w:ascii="Times New Roman" w:hAnsi="Times New Roman" w:cs="Times New Roman"/>
+          <w:sz w:val="24"/>
+          <w:szCs w:val="24"/>
+        </w:rPr>
+        <w:t xml:space="preserve"> on two parameters:</w:t>
       </w:r>
     </w:p>
     <w:p>
@@ -926,6 +2943,7 @@
           <w:sz w:val="24"/>
           <w:szCs w:val="24"/>
         </w:rPr>
+        <w:lastRenderedPageBreak/>
         <w:t>strip background width (</w:t>
       </w:r>
       <w:r>
@@ -966,7 +2984,6 @@
           <w:sz w:val="24"/>
           <w:szCs w:val="24"/>
         </w:rPr>
-        <w:lastRenderedPageBreak/>
         <w:t>strip background number of iterations (</w:t>
       </w:r>
       <w:r>
@@ -1000,63 +3017,37 @@
     </w:p>
     <w:p>
       <w:pPr>
-        <w:pStyle w:val="Akapitzlist"/>
+        <w:pStyle w:val="Nagwek2"/>
         <w:numPr>
           <w:ilvl w:val="1"/>
-          <w:numId w:val="3"/>
+          <w:numId w:val="5"/>
         </w:numPr>
-        <w:rPr>
-          <w:rFonts w:ascii="Times New Roman" w:hAnsi="Times New Roman" w:cs="Times New Roman"/>
-          <w:sz w:val="24"/>
-          <w:szCs w:val="24"/>
-        </w:rPr>
-      </w:pPr>
-      <w:r>
-        <w:rPr>
-          <w:rFonts w:ascii="Times New Roman" w:hAnsi="Times New Roman" w:cs="Times New Roman"/>
-          <w:sz w:val="24"/>
-          <w:szCs w:val="24"/>
-        </w:rPr>
-        <w:t xml:space="preserve"> Settings for background remov</w:t>
-      </w:r>
-      <w:r>
-        <w:rPr>
-          <w:rFonts w:ascii="Times New Roman" w:hAnsi="Times New Roman" w:cs="Times New Roman"/>
-          <w:sz w:val="24"/>
-          <w:szCs w:val="24"/>
-        </w:rPr>
+      </w:pPr>
+      <w:bookmarkStart w:id="9" w:name="_Toc145001418"/>
+      <w:r>
+        <w:t>Settings for background remov</w:t>
+      </w:r>
+      <w:r>
         <w:t>al</w:t>
       </w:r>
       <w:r>
-        <w:rPr>
-          <w:rFonts w:ascii="Times New Roman" w:hAnsi="Times New Roman" w:cs="Times New Roman"/>
-          <w:sz w:val="24"/>
-          <w:szCs w:val="24"/>
-        </w:rPr>
         <w:t>.</w:t>
       </w:r>
+      <w:bookmarkEnd w:id="9"/>
     </w:p>
     <w:p>
       <w:pPr>
-        <w:pStyle w:val="Akapitzlist"/>
+        <w:pStyle w:val="Nagwek3"/>
         <w:numPr>
           <w:ilvl w:val="2"/>
-          <w:numId w:val="3"/>
+          <w:numId w:val="5"/>
         </w:numPr>
-        <w:rPr>
-          <w:rFonts w:ascii="Times New Roman" w:hAnsi="Times New Roman" w:cs="Times New Roman"/>
-          <w:sz w:val="24"/>
-          <w:szCs w:val="24"/>
-        </w:rPr>
-      </w:pPr>
-      <w:r>
-        <w:rPr>
-          <w:rFonts w:ascii="Times New Roman" w:hAnsi="Times New Roman" w:cs="Times New Roman"/>
-          <w:sz w:val="24"/>
-          <w:szCs w:val="24"/>
-        </w:rPr>
+      </w:pPr>
+      <w:bookmarkStart w:id="10" w:name="_Toc145001419"/>
+      <w:r>
         <w:t>No background subtraction.</w:t>
       </w:r>
+      <w:bookmarkEnd w:id="10"/>
     </w:p>
     <w:p>
       <w:pPr>
@@ -1106,25 +3097,17 @@
     </w:p>
     <w:p>
       <w:pPr>
-        <w:pStyle w:val="Akapitzlist"/>
+        <w:pStyle w:val="Nagwek3"/>
         <w:numPr>
           <w:ilvl w:val="2"/>
-          <w:numId w:val="3"/>
+          <w:numId w:val="5"/>
         </w:numPr>
-        <w:rPr>
-          <w:rFonts w:ascii="Times New Roman" w:hAnsi="Times New Roman" w:cs="Times New Roman"/>
-          <w:sz w:val="24"/>
-          <w:szCs w:val="24"/>
-        </w:rPr>
-      </w:pPr>
-      <w:r>
-        <w:rPr>
-          <w:rFonts w:ascii="Times New Roman" w:hAnsi="Times New Roman" w:cs="Times New Roman"/>
-          <w:sz w:val="24"/>
-          <w:szCs w:val="24"/>
-        </w:rPr>
+      </w:pPr>
+      <w:bookmarkStart w:id="11" w:name="_Toc145001420"/>
+      <w:r>
         <w:t>Using the same parameters for subtraction for all spectra.</w:t>
       </w:r>
+      <w:bookmarkEnd w:id="11"/>
     </w:p>
     <w:p>
       <w:pPr>
@@ -1164,25 +3147,17 @@
     </w:p>
     <w:p>
       <w:pPr>
-        <w:pStyle w:val="Akapitzlist"/>
+        <w:pStyle w:val="Nagwek3"/>
         <w:numPr>
           <w:ilvl w:val="2"/>
-          <w:numId w:val="3"/>
+          <w:numId w:val="5"/>
         </w:numPr>
-        <w:rPr>
-          <w:rFonts w:ascii="Times New Roman" w:hAnsi="Times New Roman" w:cs="Times New Roman"/>
-          <w:sz w:val="24"/>
-          <w:szCs w:val="24"/>
-        </w:rPr>
-      </w:pPr>
-      <w:r>
-        <w:rPr>
-          <w:rFonts w:ascii="Times New Roman" w:hAnsi="Times New Roman" w:cs="Times New Roman"/>
-          <w:sz w:val="24"/>
-          <w:szCs w:val="24"/>
-        </w:rPr>
+      </w:pPr>
+      <w:bookmarkStart w:id="12" w:name="_Toc145001421"/>
+      <w:r>
         <w:t>Set parameters of background removal for each spectrum.</w:t>
       </w:r>
+      <w:bookmarkEnd w:id="12"/>
     </w:p>
     <w:p>
       <w:pPr>
@@ -1199,7 +3174,39 @@
           <w:sz w:val="24"/>
           <w:szCs w:val="24"/>
         </w:rPr>
-        <w:t xml:space="preserve">If fitting the background using different parameters values to each spectrum is necessary, you have to mark measurement, adjust the parameters and click </w:t>
+        <w:t>If fitting the background using different parameters values to each spectrum is necessary, you have to mark measurement, adjust the parameters</w:t>
+      </w:r>
+      <w:r>
+        <w:rPr>
+          <w:rFonts w:ascii="Times New Roman" w:hAnsi="Times New Roman" w:cs="Times New Roman"/>
+          <w:sz w:val="24"/>
+          <w:szCs w:val="24"/>
+        </w:rPr>
+        <w:t>,</w:t>
+      </w:r>
+      <w:r>
+        <w:rPr>
+          <w:rFonts w:ascii="Times New Roman" w:hAnsi="Times New Roman" w:cs="Times New Roman"/>
+          <w:sz w:val="24"/>
+          <w:szCs w:val="24"/>
+        </w:rPr>
+        <w:t xml:space="preserve"> and click</w:t>
+      </w:r>
+      <w:r>
+        <w:rPr>
+          <w:rFonts w:ascii="Times New Roman" w:hAnsi="Times New Roman" w:cs="Times New Roman"/>
+          <w:sz w:val="24"/>
+          <w:szCs w:val="24"/>
+        </w:rPr>
+        <w:t xml:space="preserve"> the</w:t>
+      </w:r>
+      <w:r>
+        <w:rPr>
+          <w:rFonts w:ascii="Times New Roman" w:hAnsi="Times New Roman" w:cs="Times New Roman"/>
+          <w:sz w:val="24"/>
+          <w:szCs w:val="24"/>
+        </w:rPr>
+        <w:t xml:space="preserve"> </w:t>
       </w:r>
       <w:r>
         <w:rPr>
@@ -1233,11 +3240,12 @@
       <w:r>
         <w:rPr>
           <w:rFonts w:ascii="Times New Roman" w:hAnsi="Times New Roman" w:cs="Times New Roman"/>
+          <w:noProof/>
           <w:sz w:val="24"/>
           <w:szCs w:val="24"/>
         </w:rPr>
         <w:drawing>
-          <wp:inline distT="0" distB="0" distL="0" distR="0" wp14:anchorId="79DA1E4B" wp14:editId="08C365A0">
+          <wp:inline distT="0" distB="0" distL="0" distR="0" wp14:anchorId="08AFCDC7" wp14:editId="5B7612A0">
             <wp:extent cx="5760720" cy="3808730"/>
             <wp:effectExtent l="0" t="0" r="0" b="1270"/>
             <wp:docPr id="1953606882" name="Obraz 1" descr="Obraz zawierający tekst, zrzut ekranu, diagram, Wykres&#10;&#10;Opis wygenerowany automatycznie"/>
@@ -1252,7 +3260,7 @@
                     <pic:cNvPicPr/>
                   </pic:nvPicPr>
                   <pic:blipFill>
-                    <a:blip r:embed="rId8"/>
+                    <a:blip r:embed="rId12"/>
                     <a:stretch>
                       <a:fillRect/>
                     </a:stretch>
@@ -1291,34 +3299,14 @@
           <w:sz w:val="20"/>
           <w:szCs w:val="20"/>
         </w:rPr>
-        <w:t xml:space="preserve">Figure </w:t>
-      </w:r>
-      <w:r>
-        <w:rPr>
-          <w:rFonts w:ascii="Times New Roman" w:hAnsi="Times New Roman" w:cs="Times New Roman"/>
-          <w:b/>
-          <w:bCs/>
+        <w:t xml:space="preserve">Figure 4. </w:t>
+      </w:r>
+      <w:r>
+        <w:rPr>
+          <w:rFonts w:ascii="Times New Roman" w:hAnsi="Times New Roman" w:cs="Times New Roman"/>
           <w:sz w:val="20"/>
           <w:szCs w:val="20"/>
         </w:rPr>
-        <w:t>4</w:t>
-      </w:r>
-      <w:r>
-        <w:rPr>
-          <w:rFonts w:ascii="Times New Roman" w:hAnsi="Times New Roman" w:cs="Times New Roman"/>
-          <w:b/>
-          <w:bCs/>
-          <w:sz w:val="20"/>
-          <w:szCs w:val="20"/>
-        </w:rPr>
-        <w:t xml:space="preserve">. </w:t>
-      </w:r>
-      <w:r>
-        <w:rPr>
-          <w:rFonts w:ascii="Times New Roman" w:hAnsi="Times New Roman" w:cs="Times New Roman"/>
-          <w:sz w:val="20"/>
-          <w:szCs w:val="20"/>
-        </w:rPr>
         <w:t>Settings for background removal.</w:t>
       </w:r>
     </w:p>
@@ -1355,7 +3343,23 @@
           <w:sz w:val="24"/>
           <w:szCs w:val="24"/>
         </w:rPr>
-        <w:t xml:space="preserve">button. If you want to chage set parameters click </w:t>
+        <w:t>button. If you want to cha</w:t>
+      </w:r>
+      <w:r>
+        <w:rPr>
+          <w:rFonts w:ascii="Times New Roman" w:hAnsi="Times New Roman" w:cs="Times New Roman"/>
+          <w:sz w:val="24"/>
+          <w:szCs w:val="24"/>
+        </w:rPr>
+        <w:t>n</w:t>
+      </w:r>
+      <w:r>
+        <w:rPr>
+          <w:rFonts w:ascii="Times New Roman" w:hAnsi="Times New Roman" w:cs="Times New Roman"/>
+          <w:sz w:val="24"/>
+          <w:szCs w:val="24"/>
+        </w:rPr>
+        <w:t xml:space="preserve">ge set parameters click </w:t>
       </w:r>
       <w:r>
         <w:rPr>
@@ -1378,69 +3382,40 @@
     </w:p>
     <w:p>
       <w:pPr>
-        <w:pStyle w:val="Akapitzlist"/>
+        <w:pStyle w:val="Nagwek2"/>
         <w:numPr>
           <w:ilvl w:val="1"/>
-          <w:numId w:val="3"/>
+          <w:numId w:val="5"/>
         </w:numPr>
-        <w:rPr>
-          <w:rFonts w:ascii="Times New Roman" w:hAnsi="Times New Roman" w:cs="Times New Roman"/>
-          <w:sz w:val="24"/>
-          <w:szCs w:val="24"/>
-        </w:rPr>
-      </w:pPr>
-      <w:r>
-        <w:rPr>
-          <w:rFonts w:ascii="Times New Roman" w:hAnsi="Times New Roman" w:cs="Times New Roman"/>
-          <w:sz w:val="24"/>
-          <w:szCs w:val="24"/>
-        </w:rPr>
-        <w:t xml:space="preserve"> Accepting all background settings and moving to</w:t>
-      </w:r>
-      <w:r>
-        <w:rPr>
-          <w:rFonts w:ascii="Times New Roman" w:hAnsi="Times New Roman" w:cs="Times New Roman"/>
-          <w:sz w:val="24"/>
-          <w:szCs w:val="24"/>
-        </w:rPr>
+      </w:pPr>
+      <w:bookmarkStart w:id="13" w:name="_Toc145001422"/>
+      <w:r>
+        <w:t>Accepting all background settings and moving to</w:t>
+      </w:r>
+      <w:r>
         <w:t xml:space="preserve"> the</w:t>
       </w:r>
       <w:r>
-        <w:rPr>
-          <w:rFonts w:ascii="Times New Roman" w:hAnsi="Times New Roman" w:cs="Times New Roman"/>
-          <w:sz w:val="24"/>
-          <w:szCs w:val="24"/>
-        </w:rPr>
         <w:t xml:space="preserve"> </w:t>
       </w:r>
       <w:r>
         <w:rPr>
-          <w:rFonts w:ascii="Times New Roman" w:hAnsi="Times New Roman" w:cs="Times New Roman"/>
           <w:i/>
           <w:iCs/>
-          <w:sz w:val="24"/>
-          <w:szCs w:val="24"/>
         </w:rPr>
         <w:t>C</w:t>
       </w:r>
       <w:r>
         <w:rPr>
-          <w:rFonts w:ascii="Times New Roman" w:hAnsi="Times New Roman" w:cs="Times New Roman"/>
           <w:i/>
           <w:iCs/>
-          <w:sz w:val="24"/>
-          <w:szCs w:val="24"/>
         </w:rPr>
         <w:t>alculations</w:t>
       </w:r>
       <w:r>
-        <w:rPr>
-          <w:rFonts w:ascii="Times New Roman" w:hAnsi="Times New Roman" w:cs="Times New Roman"/>
-          <w:sz w:val="24"/>
-          <w:szCs w:val="24"/>
-        </w:rPr>
         <w:t xml:space="preserve"> tab.</w:t>
       </w:r>
+      <w:bookmarkEnd w:id="13"/>
     </w:p>
     <w:p>
       <w:pPr>
@@ -1480,26 +3455,18 @@
     </w:p>
     <w:p>
       <w:pPr>
-        <w:pStyle w:val="Akapitzlist"/>
+        <w:pStyle w:val="Nagwek1"/>
         <w:numPr>
           <w:ilvl w:val="0"/>
-          <w:numId w:val="3"/>
+          <w:numId w:val="5"/>
         </w:numPr>
-        <w:rPr>
-          <w:rFonts w:ascii="Times New Roman" w:hAnsi="Times New Roman" w:cs="Times New Roman"/>
-          <w:sz w:val="24"/>
-          <w:szCs w:val="24"/>
-        </w:rPr>
-      </w:pPr>
-      <w:r>
-        <w:rPr>
-          <w:rFonts w:ascii="Times New Roman" w:hAnsi="Times New Roman" w:cs="Times New Roman"/>
-          <w:sz w:val="24"/>
-          <w:szCs w:val="24"/>
-        </w:rPr>
+      </w:pPr>
+      <w:bookmarkStart w:id="14" w:name="_Toc145001423"/>
+      <w:r>
         <w:lastRenderedPageBreak/>
         <w:t>Calculations tab.</w:t>
       </w:r>
+      <w:bookmarkEnd w:id="14"/>
     </w:p>
     <w:p>
       <w:pPr>
@@ -1514,11 +3481,12 @@
       <w:r>
         <w:rPr>
           <w:rFonts w:ascii="Times New Roman" w:hAnsi="Times New Roman" w:cs="Times New Roman"/>
+          <w:noProof/>
           <w:sz w:val="24"/>
           <w:szCs w:val="24"/>
         </w:rPr>
         <w:drawing>
-          <wp:inline distT="0" distB="0" distL="0" distR="0" wp14:anchorId="663400DA" wp14:editId="2038C6A8">
+          <wp:inline distT="0" distB="0" distL="0" distR="0" wp14:anchorId="5BB55AF7" wp14:editId="576FA393">
             <wp:extent cx="5760720" cy="3236234"/>
             <wp:effectExtent l="0" t="0" r="0" b="2540"/>
             <wp:docPr id="1941207745" name="Obraz 1"/>
@@ -1533,7 +3501,7 @@
                     <pic:cNvPicPr/>
                   </pic:nvPicPr>
                   <pic:blipFill>
-                    <a:blip r:embed="rId9">
+                    <a:blip r:embed="rId13">
                       <a:extLst>
                         <a:ext uri="{28A0092B-C50C-407E-A947-70E740481C1C}">
                           <a14:useLocalDpi xmlns:a14="http://schemas.microsoft.com/office/drawing/2010/main" val="0"/>
@@ -1578,51 +3546,15 @@
           <w:sz w:val="20"/>
           <w:szCs w:val="20"/>
         </w:rPr>
-        <w:t xml:space="preserve">Figure </w:t>
-      </w:r>
-      <w:r>
-        <w:rPr>
-          <w:rFonts w:ascii="Times New Roman" w:hAnsi="Times New Roman" w:cs="Times New Roman"/>
-          <w:b/>
-          <w:bCs/>
+        <w:t xml:space="preserve">Figure 5. </w:t>
+      </w:r>
+      <w:r>
+        <w:rPr>
+          <w:rFonts w:ascii="Times New Roman" w:hAnsi="Times New Roman" w:cs="Times New Roman"/>
           <w:sz w:val="20"/>
           <w:szCs w:val="20"/>
         </w:rPr>
-        <w:t>5</w:t>
-      </w:r>
-      <w:r>
-        <w:rPr>
-          <w:rFonts w:ascii="Times New Roman" w:hAnsi="Times New Roman" w:cs="Times New Roman"/>
-          <w:b/>
-          <w:bCs/>
-          <w:sz w:val="20"/>
-          <w:szCs w:val="20"/>
-        </w:rPr>
-        <w:t xml:space="preserve">. </w:t>
-      </w:r>
-      <w:r>
-        <w:rPr>
-          <w:rFonts w:ascii="Times New Roman" w:hAnsi="Times New Roman" w:cs="Times New Roman"/>
-          <w:sz w:val="20"/>
-          <w:szCs w:val="20"/>
-        </w:rPr>
-        <w:t xml:space="preserve">Settings for </w:t>
-      </w:r>
-      <w:r>
-        <w:rPr>
-          <w:rFonts w:ascii="Times New Roman" w:hAnsi="Times New Roman" w:cs="Times New Roman"/>
-          <w:sz w:val="20"/>
-          <w:szCs w:val="20"/>
-        </w:rPr>
-        <w:t>calculations</w:t>
-      </w:r>
-      <w:r>
-        <w:rPr>
-          <w:rFonts w:ascii="Times New Roman" w:hAnsi="Times New Roman" w:cs="Times New Roman"/>
-          <w:sz w:val="20"/>
-          <w:szCs w:val="20"/>
-        </w:rPr>
-        <w:t>.</w:t>
+        <w:t>Settings for calculations.</w:t>
       </w:r>
     </w:p>
     <w:p>
@@ -1638,25 +3570,17 @@
     </w:p>
     <w:p>
       <w:pPr>
-        <w:pStyle w:val="Akapitzlist"/>
+        <w:pStyle w:val="Nagwek2"/>
         <w:numPr>
           <w:ilvl w:val="1"/>
-          <w:numId w:val="3"/>
+          <w:numId w:val="5"/>
         </w:numPr>
-        <w:rPr>
-          <w:rFonts w:ascii="Times New Roman" w:hAnsi="Times New Roman" w:cs="Times New Roman"/>
-          <w:sz w:val="24"/>
-          <w:szCs w:val="24"/>
-        </w:rPr>
-      </w:pPr>
-      <w:r>
-        <w:rPr>
-          <w:rFonts w:ascii="Times New Roman" w:hAnsi="Times New Roman" w:cs="Times New Roman"/>
-          <w:sz w:val="24"/>
-          <w:szCs w:val="24"/>
-        </w:rPr>
-        <w:t xml:space="preserve"> Plot window.</w:t>
-      </w:r>
+      </w:pPr>
+      <w:bookmarkStart w:id="15" w:name="_Toc145001424"/>
+      <w:r>
+        <w:t>Plot window.</w:t>
+      </w:r>
+      <w:bookmarkEnd w:id="15"/>
     </w:p>
     <w:p>
       <w:pPr>
@@ -1678,47 +3602,31 @@
     </w:p>
     <w:p>
       <w:pPr>
-        <w:pStyle w:val="Akapitzlist"/>
+        <w:pStyle w:val="Nagwek2"/>
         <w:numPr>
           <w:ilvl w:val="1"/>
-          <w:numId w:val="3"/>
+          <w:numId w:val="5"/>
         </w:numPr>
-        <w:rPr>
-          <w:rFonts w:ascii="Times New Roman" w:hAnsi="Times New Roman" w:cs="Times New Roman"/>
-          <w:sz w:val="24"/>
-          <w:szCs w:val="24"/>
-        </w:rPr>
-      </w:pPr>
-      <w:r>
-        <w:rPr>
-          <w:rFonts w:ascii="Times New Roman" w:hAnsi="Times New Roman" w:cs="Times New Roman"/>
-          <w:sz w:val="24"/>
-          <w:szCs w:val="24"/>
-        </w:rPr>
-        <w:t xml:space="preserve"> Choosing detection mode.</w:t>
-      </w:r>
+      </w:pPr>
+      <w:bookmarkStart w:id="16" w:name="_Toc145001425"/>
+      <w:r>
+        <w:t>Choosing detection mode.</w:t>
+      </w:r>
+      <w:bookmarkEnd w:id="16"/>
     </w:p>
     <w:p>
       <w:pPr>
-        <w:pStyle w:val="Akapitzlist"/>
+        <w:pStyle w:val="Nagwek3"/>
         <w:numPr>
           <w:ilvl w:val="2"/>
-          <w:numId w:val="3"/>
+          <w:numId w:val="5"/>
         </w:numPr>
-        <w:rPr>
-          <w:rFonts w:ascii="Times New Roman" w:hAnsi="Times New Roman" w:cs="Times New Roman"/>
-          <w:sz w:val="24"/>
-          <w:szCs w:val="24"/>
-        </w:rPr>
-      </w:pPr>
-      <w:r>
-        <w:rPr>
-          <w:rFonts w:ascii="Times New Roman" w:hAnsi="Times New Roman" w:cs="Times New Roman"/>
-          <w:sz w:val="24"/>
-          <w:szCs w:val="24"/>
-        </w:rPr>
+      </w:pPr>
+      <w:bookmarkStart w:id="17" w:name="_Toc145001426"/>
+      <w:r>
         <w:t>Automatic mode.</w:t>
       </w:r>
+      <w:bookmarkEnd w:id="17"/>
     </w:p>
     <w:p>
       <w:pPr>
@@ -1740,25 +3648,17 @@
     </w:p>
     <w:p>
       <w:pPr>
-        <w:pStyle w:val="Akapitzlist"/>
+        <w:pStyle w:val="Nagwek3"/>
         <w:numPr>
           <w:ilvl w:val="2"/>
-          <w:numId w:val="3"/>
+          <w:numId w:val="5"/>
         </w:numPr>
-        <w:rPr>
-          <w:rFonts w:ascii="Times New Roman" w:hAnsi="Times New Roman" w:cs="Times New Roman"/>
-          <w:sz w:val="24"/>
-          <w:szCs w:val="24"/>
-        </w:rPr>
-      </w:pPr>
-      <w:r>
-        <w:rPr>
-          <w:rFonts w:ascii="Times New Roman" w:hAnsi="Times New Roman" w:cs="Times New Roman"/>
-          <w:sz w:val="24"/>
-          <w:szCs w:val="24"/>
-        </w:rPr>
+      </w:pPr>
+      <w:bookmarkStart w:id="18" w:name="_Toc145001427"/>
+      <w:r>
         <w:t>Manual mode.</w:t>
       </w:r>
+      <w:bookmarkEnd w:id="18"/>
     </w:p>
     <w:p>
       <w:pPr>
@@ -1780,47 +3680,31 @@
     </w:p>
     <w:p>
       <w:pPr>
-        <w:pStyle w:val="Akapitzlist"/>
+        <w:pStyle w:val="Nagwek2"/>
         <w:numPr>
           <w:ilvl w:val="1"/>
-          <w:numId w:val="3"/>
+          <w:numId w:val="5"/>
         </w:numPr>
-        <w:rPr>
-          <w:rFonts w:ascii="Times New Roman" w:hAnsi="Times New Roman" w:cs="Times New Roman"/>
-          <w:sz w:val="24"/>
-          <w:szCs w:val="24"/>
-        </w:rPr>
-      </w:pPr>
-      <w:r>
-        <w:rPr>
-          <w:rFonts w:ascii="Times New Roman" w:hAnsi="Times New Roman" w:cs="Times New Roman"/>
-          <w:sz w:val="24"/>
-          <w:szCs w:val="24"/>
-        </w:rPr>
+      </w:pPr>
+      <w:bookmarkStart w:id="19" w:name="_Toc145001428"/>
+      <w:r>
         <w:t>Choosing calculations mode.</w:t>
       </w:r>
+      <w:bookmarkEnd w:id="19"/>
     </w:p>
     <w:p>
       <w:pPr>
-        <w:pStyle w:val="Akapitzlist"/>
+        <w:pStyle w:val="Nagwek3"/>
         <w:numPr>
           <w:ilvl w:val="2"/>
-          <w:numId w:val="3"/>
+          <w:numId w:val="5"/>
         </w:numPr>
-        <w:rPr>
-          <w:rFonts w:ascii="Times New Roman" w:hAnsi="Times New Roman" w:cs="Times New Roman"/>
-          <w:sz w:val="24"/>
-          <w:szCs w:val="24"/>
-        </w:rPr>
-      </w:pPr>
-      <w:r>
-        <w:rPr>
-          <w:rFonts w:ascii="Times New Roman" w:hAnsi="Times New Roman" w:cs="Times New Roman"/>
-          <w:sz w:val="24"/>
-          <w:szCs w:val="24"/>
-        </w:rPr>
+      </w:pPr>
+      <w:bookmarkStart w:id="20" w:name="_Toc145001429"/>
+      <w:r>
         <w:t>RL2 mode.</w:t>
       </w:r>
+      <w:bookmarkEnd w:id="20"/>
     </w:p>
     <w:p>
       <w:pPr>
@@ -1842,25 +3726,17 @@
     </w:p>
     <w:p>
       <w:pPr>
-        <w:pStyle w:val="Akapitzlist"/>
+        <w:pStyle w:val="Nagwek3"/>
         <w:numPr>
           <w:ilvl w:val="2"/>
-          <w:numId w:val="3"/>
+          <w:numId w:val="5"/>
         </w:numPr>
-        <w:rPr>
-          <w:rFonts w:ascii="Times New Roman" w:hAnsi="Times New Roman" w:cs="Times New Roman"/>
-          <w:sz w:val="24"/>
-          <w:szCs w:val="24"/>
-        </w:rPr>
-      </w:pPr>
-      <w:r>
-        <w:rPr>
-          <w:rFonts w:ascii="Times New Roman" w:hAnsi="Times New Roman" w:cs="Times New Roman"/>
-          <w:sz w:val="24"/>
-          <w:szCs w:val="24"/>
-        </w:rPr>
+      </w:pPr>
+      <w:bookmarkStart w:id="21" w:name="_Toc145001430"/>
+      <w:r>
         <w:t>RL3 mode.</w:t>
       </w:r>
+      <w:bookmarkEnd w:id="21"/>
     </w:p>
     <w:p>
       <w:pPr>
@@ -1950,15 +3826,7 @@
           <w:sz w:val="24"/>
           <w:szCs w:val="24"/>
         </w:rPr>
-        <w:t xml:space="preserve"> </w:t>
-      </w:r>
-      <w:r>
-        <w:rPr>
-          <w:rFonts w:ascii="Times New Roman" w:hAnsi="Times New Roman" w:cs="Times New Roman"/>
-          <w:sz w:val="24"/>
-          <w:szCs w:val="24"/>
-        </w:rPr>
-        <w:t>for all spectra.</w:t>
+        <w:t xml:space="preserve"> for all spectra</w:t>
       </w:r>
       <w:r>
         <w:rPr>
@@ -1971,25 +3839,17 @@
     </w:p>
     <w:p>
       <w:pPr>
-        <w:pStyle w:val="Akapitzlist"/>
+        <w:pStyle w:val="Nagwek2"/>
         <w:numPr>
           <w:ilvl w:val="1"/>
-          <w:numId w:val="3"/>
+          <w:numId w:val="5"/>
         </w:numPr>
-        <w:rPr>
-          <w:rFonts w:ascii="Times New Roman" w:hAnsi="Times New Roman" w:cs="Times New Roman"/>
-          <w:sz w:val="24"/>
-          <w:szCs w:val="24"/>
-        </w:rPr>
-      </w:pPr>
-      <w:r>
-        <w:rPr>
-          <w:rFonts w:ascii="Times New Roman" w:hAnsi="Times New Roman" w:cs="Times New Roman"/>
-          <w:sz w:val="24"/>
-          <w:szCs w:val="24"/>
-        </w:rPr>
-        <w:t xml:space="preserve"> Moving to the detection of the peaks.</w:t>
-      </w:r>
+      </w:pPr>
+      <w:bookmarkStart w:id="22" w:name="_Toc145001431"/>
+      <w:r>
+        <w:t>Moving to the detection of the peaks.</w:t>
+      </w:r>
+      <w:bookmarkEnd w:id="22"/>
     </w:p>
     <w:p>
       <w:pPr>
@@ -2006,7 +3866,23 @@
           <w:sz w:val="24"/>
           <w:szCs w:val="24"/>
         </w:rPr>
-        <w:t xml:space="preserve">To start detection of the peaks with choosen modes click </w:t>
+        <w:t xml:space="preserve">To start </w:t>
+      </w:r>
+      <w:r>
+        <w:rPr>
+          <w:rFonts w:ascii="Times New Roman" w:hAnsi="Times New Roman" w:cs="Times New Roman"/>
+          <w:sz w:val="24"/>
+          <w:szCs w:val="24"/>
+        </w:rPr>
+        <w:t xml:space="preserve">the </w:t>
+      </w:r>
+      <w:r>
+        <w:rPr>
+          <w:rFonts w:ascii="Times New Roman" w:hAnsi="Times New Roman" w:cs="Times New Roman"/>
+          <w:sz w:val="24"/>
+          <w:szCs w:val="24"/>
+        </w:rPr>
+        <w:t xml:space="preserve">detection of the peaks with chosen modes click </w:t>
       </w:r>
       <w:r>
         <w:rPr>
@@ -2051,6 +3927,95 @@
 <file path=word/numbering.xml><?xml version="1.0" encoding="utf-8"?>
 <w:numbering xmlns:wpc="http://schemas.microsoft.com/office/word/2010/wordprocessingCanvas" xmlns:cx="http://schemas.microsoft.com/office/drawing/2014/chartex" xmlns:cx1="http://schemas.microsoft.com/office/drawing/2015/9/8/chartex" xmlns:cx2="http://schemas.microsoft.com/office/drawing/2015/10/21/chartex" xmlns:cx3="http://schemas.microsoft.com/office/drawing/2016/5/9/chartex" xmlns:cx4="http://schemas.microsoft.com/office/drawing/2016/5/10/chartex" xmlns:cx5="http://schemas.microsoft.com/office/drawing/2016/5/11/chartex" xmlns:cx6="http://schemas.microsoft.com/office/drawing/2016/5/12/chartex" xmlns:cx7="http://schemas.microsoft.com/office/drawing/2016/5/13/chartex" xmlns:cx8="http://schemas.microsoft.com/office/drawing/2016/5/14/chartex" xmlns:mc="http://schemas.openxmlformats.org/markup-compatibility/2006" xmlns:aink="http://schemas.microsoft.com/office/drawing/2016/ink" xmlns:am3d="http://schemas.microsoft.com/office/drawing/2017/model3d" xmlns:o="urn:schemas-microsoft-com:office:office" xmlns:oel="http://schemas.microsoft.com/office/2019/extlst" xmlns:r="http://schemas.openxmlformats.org/officeDocument/2006/relationships" xmlns:m="http://schemas.openxmlformats.org/officeDocument/2006/math" xmlns:v="urn:schemas-microsoft-com:vml" xmlns:wp14="http://schemas.microsoft.com/office/word/2010/wordprocessingDrawing" xmlns:wp="http://schemas.openxmlformats.org/drawingml/2006/wordprocessingDrawing" xmlns:w10="urn:schemas-microsoft-com:office:word" xmlns:w="http://schemas.openxmlformats.org/wordprocessingml/2006/main" xmlns:w14="http://schemas.microsoft.com/office/word/2010/wordml" xmlns:w15="http://schemas.microsoft.com/office/word/2012/wordml" xmlns:w16cex="http://schemas.microsoft.com/office/word/2018/wordml/cex" xmlns:w16cid="http://schemas.microsoft.com/office/word/2016/wordml/cid" xmlns:w16="http://schemas.microsoft.com/office/word/2018/wordml" xmlns:w16sdtdh="http://schemas.microsoft.com/office/word/2020/wordml/sdtdatahash" xmlns:w16se="http://schemas.microsoft.com/office/word/2015/wordml/symex" xmlns:wpg="http://schemas.microsoft.com/office/word/2010/wordprocessingGroup" xmlns:wpi="http://schemas.microsoft.com/office/word/2010/wordprocessingInk" xmlns:wne="http://schemas.microsoft.com/office/word/2006/wordml" xmlns:wps="http://schemas.microsoft.com/office/word/2010/wordprocessingShape" mc:Ignorable="w14 w15 w16se w16cid w16 w16cex w16sdtdh wp14">
   <w:abstractNum w:abstractNumId="0" w15:restartNumberingAfterBreak="0">
+    <w:nsid w:val="1E0859D9"/>
+    <w:multiLevelType w:val="hybridMultilevel"/>
+    <w:tmpl w:val="F7F88346"/>
+    <w:lvl w:ilvl="0" w:tplc="0415000F">
+      <w:start w:val="1"/>
+      <w:numFmt w:val="decimal"/>
+      <w:lvlText w:val="%1."/>
+      <w:lvlJc w:val="left"/>
+      <w:pPr>
+        <w:ind w:left="720" w:hanging="360"/>
+      </w:pPr>
+      <w:rPr>
+        <w:rFonts w:hint="default"/>
+      </w:rPr>
+    </w:lvl>
+    <w:lvl w:ilvl="1" w:tplc="04150019" w:tentative="1">
+      <w:start w:val="1"/>
+      <w:numFmt w:val="lowerLetter"/>
+      <w:lvlText w:val="%2."/>
+      <w:lvlJc w:val="left"/>
+      <w:pPr>
+        <w:ind w:left="1440" w:hanging="360"/>
+      </w:pPr>
+    </w:lvl>
+    <w:lvl w:ilvl="2" w:tplc="0415001B" w:tentative="1">
+      <w:start w:val="1"/>
+      <w:numFmt w:val="lowerRoman"/>
+      <w:lvlText w:val="%3."/>
+      <w:lvlJc w:val="right"/>
+      <w:pPr>
+        <w:ind w:left="2160" w:hanging="180"/>
+      </w:pPr>
+    </w:lvl>
+    <w:lvl w:ilvl="3" w:tplc="0415000F" w:tentative="1">
+      <w:start w:val="1"/>
+      <w:numFmt w:val="decimal"/>
+      <w:lvlText w:val="%4."/>
+      <w:lvlJc w:val="left"/>
+      <w:pPr>
+        <w:ind w:left="2880" w:hanging="360"/>
+      </w:pPr>
+    </w:lvl>
+    <w:lvl w:ilvl="4" w:tplc="04150019" w:tentative="1">
+      <w:start w:val="1"/>
+      <w:numFmt w:val="lowerLetter"/>
+      <w:lvlText w:val="%5."/>
+      <w:lvlJc w:val="left"/>
+      <w:pPr>
+        <w:ind w:left="3600" w:hanging="360"/>
+      </w:pPr>
+    </w:lvl>
+    <w:lvl w:ilvl="5" w:tplc="0415001B" w:tentative="1">
+      <w:start w:val="1"/>
+      <w:numFmt w:val="lowerRoman"/>
+      <w:lvlText w:val="%6."/>
+      <w:lvlJc w:val="right"/>
+      <w:pPr>
+        <w:ind w:left="4320" w:hanging="180"/>
+      </w:pPr>
+    </w:lvl>
+    <w:lvl w:ilvl="6" w:tplc="0415000F" w:tentative="1">
+      <w:start w:val="1"/>
+      <w:numFmt w:val="decimal"/>
+      <w:lvlText w:val="%7."/>
+      <w:lvlJc w:val="left"/>
+      <w:pPr>
+        <w:ind w:left="5040" w:hanging="360"/>
+      </w:pPr>
+    </w:lvl>
+    <w:lvl w:ilvl="7" w:tplc="04150019" w:tentative="1">
+      <w:start w:val="1"/>
+      <w:numFmt w:val="lowerLetter"/>
+      <w:lvlText w:val="%8."/>
+      <w:lvlJc w:val="left"/>
+      <w:pPr>
+        <w:ind w:left="5760" w:hanging="360"/>
+      </w:pPr>
+    </w:lvl>
+    <w:lvl w:ilvl="8" w:tplc="0415001B" w:tentative="1">
+      <w:start w:val="1"/>
+      <w:numFmt w:val="lowerRoman"/>
+      <w:lvlText w:val="%9."/>
+      <w:lvlJc w:val="right"/>
+      <w:pPr>
+        <w:ind w:left="6480" w:hanging="180"/>
+      </w:pPr>
+    </w:lvl>
+  </w:abstractNum>
+  <w:abstractNum w:abstractNumId="1" w15:restartNumberingAfterBreak="0">
     <w:nsid w:val="23547A1A"/>
     <w:multiLevelType w:val="hybridMultilevel"/>
     <w:tmpl w:val="69B6E388"/>
@@ -2139,7 +4104,7 @@
       </w:pPr>
     </w:lvl>
   </w:abstractNum>
-  <w:abstractNum w:abstractNumId="1" w15:restartNumberingAfterBreak="0">
+  <w:abstractNum w:abstractNumId="2" w15:restartNumberingAfterBreak="0">
     <w:nsid w:val="35177A16"/>
     <w:multiLevelType w:val="multilevel"/>
     <w:tmpl w:val="B8A8819A"/>
@@ -2260,7 +4225,185 @@
       </w:rPr>
     </w:lvl>
   </w:abstractNum>
-  <w:abstractNum w:abstractNumId="2" w15:restartNumberingAfterBreak="0">
+  <w:abstractNum w:abstractNumId="3" w15:restartNumberingAfterBreak="0">
+    <w:nsid w:val="400250BE"/>
+    <w:multiLevelType w:val="hybridMultilevel"/>
+    <w:tmpl w:val="60A4E97A"/>
+    <w:lvl w:ilvl="0" w:tplc="BE544E54">
+      <w:start w:val="1"/>
+      <w:numFmt w:val="decimal"/>
+      <w:lvlText w:val="%1."/>
+      <w:lvlJc w:val="left"/>
+      <w:pPr>
+        <w:ind w:left="1080" w:hanging="360"/>
+      </w:pPr>
+      <w:rPr>
+        <w:rFonts w:hint="default"/>
+      </w:rPr>
+    </w:lvl>
+    <w:lvl w:ilvl="1" w:tplc="04150019" w:tentative="1">
+      <w:start w:val="1"/>
+      <w:numFmt w:val="lowerLetter"/>
+      <w:lvlText w:val="%2."/>
+      <w:lvlJc w:val="left"/>
+      <w:pPr>
+        <w:ind w:left="1800" w:hanging="360"/>
+      </w:pPr>
+    </w:lvl>
+    <w:lvl w:ilvl="2" w:tplc="0415001B" w:tentative="1">
+      <w:start w:val="1"/>
+      <w:numFmt w:val="lowerRoman"/>
+      <w:lvlText w:val="%3."/>
+      <w:lvlJc w:val="right"/>
+      <w:pPr>
+        <w:ind w:left="2520" w:hanging="180"/>
+      </w:pPr>
+    </w:lvl>
+    <w:lvl w:ilvl="3" w:tplc="0415000F" w:tentative="1">
+      <w:start w:val="1"/>
+      <w:numFmt w:val="decimal"/>
+      <w:lvlText w:val="%4."/>
+      <w:lvlJc w:val="left"/>
+      <w:pPr>
+        <w:ind w:left="3240" w:hanging="360"/>
+      </w:pPr>
+    </w:lvl>
+    <w:lvl w:ilvl="4" w:tplc="04150019" w:tentative="1">
+      <w:start w:val="1"/>
+      <w:numFmt w:val="lowerLetter"/>
+      <w:lvlText w:val="%5."/>
+      <w:lvlJc w:val="left"/>
+      <w:pPr>
+        <w:ind w:left="3960" w:hanging="360"/>
+      </w:pPr>
+    </w:lvl>
+    <w:lvl w:ilvl="5" w:tplc="0415001B" w:tentative="1">
+      <w:start w:val="1"/>
+      <w:numFmt w:val="lowerRoman"/>
+      <w:lvlText w:val="%6."/>
+      <w:lvlJc w:val="right"/>
+      <w:pPr>
+        <w:ind w:left="4680" w:hanging="180"/>
+      </w:pPr>
+    </w:lvl>
+    <w:lvl w:ilvl="6" w:tplc="0415000F" w:tentative="1">
+      <w:start w:val="1"/>
+      <w:numFmt w:val="decimal"/>
+      <w:lvlText w:val="%7."/>
+      <w:lvlJc w:val="left"/>
+      <w:pPr>
+        <w:ind w:left="5400" w:hanging="360"/>
+      </w:pPr>
+    </w:lvl>
+    <w:lvl w:ilvl="7" w:tplc="04150019" w:tentative="1">
+      <w:start w:val="1"/>
+      <w:numFmt w:val="lowerLetter"/>
+      <w:lvlText w:val="%8."/>
+      <w:lvlJc w:val="left"/>
+      <w:pPr>
+        <w:ind w:left="6120" w:hanging="360"/>
+      </w:pPr>
+    </w:lvl>
+    <w:lvl w:ilvl="8" w:tplc="0415001B" w:tentative="1">
+      <w:start w:val="1"/>
+      <w:numFmt w:val="lowerRoman"/>
+      <w:lvlText w:val="%9."/>
+      <w:lvlJc w:val="right"/>
+      <w:pPr>
+        <w:ind w:left="6840" w:hanging="180"/>
+      </w:pPr>
+    </w:lvl>
+  </w:abstractNum>
+  <w:abstractNum w:abstractNumId="4" w15:restartNumberingAfterBreak="0">
+    <w:nsid w:val="42947B0F"/>
+    <w:multiLevelType w:val="hybridMultilevel"/>
+    <w:tmpl w:val="5150F6B4"/>
+    <w:lvl w:ilvl="0" w:tplc="4FC00A38">
+      <w:start w:val="1"/>
+      <w:numFmt w:val="decimal"/>
+      <w:lvlText w:val="%1."/>
+      <w:lvlJc w:val="left"/>
+      <w:pPr>
+        <w:ind w:left="1440" w:hanging="360"/>
+      </w:pPr>
+      <w:rPr>
+        <w:rFonts w:hint="default"/>
+      </w:rPr>
+    </w:lvl>
+    <w:lvl w:ilvl="1" w:tplc="04150019" w:tentative="1">
+      <w:start w:val="1"/>
+      <w:numFmt w:val="lowerLetter"/>
+      <w:lvlText w:val="%2."/>
+      <w:lvlJc w:val="left"/>
+      <w:pPr>
+        <w:ind w:left="2160" w:hanging="360"/>
+      </w:pPr>
+    </w:lvl>
+    <w:lvl w:ilvl="2" w:tplc="0415001B" w:tentative="1">
+      <w:start w:val="1"/>
+      <w:numFmt w:val="lowerRoman"/>
+      <w:lvlText w:val="%3."/>
+      <w:lvlJc w:val="right"/>
+      <w:pPr>
+        <w:ind w:left="2880" w:hanging="180"/>
+      </w:pPr>
+    </w:lvl>
+    <w:lvl w:ilvl="3" w:tplc="0415000F" w:tentative="1">
+      <w:start w:val="1"/>
+      <w:numFmt w:val="decimal"/>
+      <w:lvlText w:val="%4."/>
+      <w:lvlJc w:val="left"/>
+      <w:pPr>
+        <w:ind w:left="3600" w:hanging="360"/>
+      </w:pPr>
+    </w:lvl>
+    <w:lvl w:ilvl="4" w:tplc="04150019" w:tentative="1">
+      <w:start w:val="1"/>
+      <w:numFmt w:val="lowerLetter"/>
+      <w:lvlText w:val="%5."/>
+      <w:lvlJc w:val="left"/>
+      <w:pPr>
+        <w:ind w:left="4320" w:hanging="360"/>
+      </w:pPr>
+    </w:lvl>
+    <w:lvl w:ilvl="5" w:tplc="0415001B" w:tentative="1">
+      <w:start w:val="1"/>
+      <w:numFmt w:val="lowerRoman"/>
+      <w:lvlText w:val="%6."/>
+      <w:lvlJc w:val="right"/>
+      <w:pPr>
+        <w:ind w:left="5040" w:hanging="180"/>
+      </w:pPr>
+    </w:lvl>
+    <w:lvl w:ilvl="6" w:tplc="0415000F" w:tentative="1">
+      <w:start w:val="1"/>
+      <w:numFmt w:val="decimal"/>
+      <w:lvlText w:val="%7."/>
+      <w:lvlJc w:val="left"/>
+      <w:pPr>
+        <w:ind w:left="5760" w:hanging="360"/>
+      </w:pPr>
+    </w:lvl>
+    <w:lvl w:ilvl="7" w:tplc="04150019" w:tentative="1">
+      <w:start w:val="1"/>
+      <w:numFmt w:val="lowerLetter"/>
+      <w:lvlText w:val="%8."/>
+      <w:lvlJc w:val="left"/>
+      <w:pPr>
+        <w:ind w:left="6480" w:hanging="360"/>
+      </w:pPr>
+    </w:lvl>
+    <w:lvl w:ilvl="8" w:tplc="0415001B" w:tentative="1">
+      <w:start w:val="1"/>
+      <w:numFmt w:val="lowerRoman"/>
+      <w:lvlText w:val="%9."/>
+      <w:lvlJc w:val="right"/>
+      <w:pPr>
+        <w:ind w:left="7200" w:hanging="180"/>
+      </w:pPr>
+    </w:lvl>
+  </w:abstractNum>
+  <w:abstractNum w:abstractNumId="5" w15:restartNumberingAfterBreak="0">
     <w:nsid w:val="55B83311"/>
     <w:multiLevelType w:val="multilevel"/>
     <w:tmpl w:val="22DCB148"/>
@@ -2373,7 +4516,7 @@
       </w:rPr>
     </w:lvl>
   </w:abstractNum>
-  <w:abstractNum w:abstractNumId="3" w15:restartNumberingAfterBreak="0">
+  <w:abstractNum w:abstractNumId="6" w15:restartNumberingAfterBreak="0">
     <w:nsid w:val="615135AC"/>
     <w:multiLevelType w:val="hybridMultilevel"/>
     <w:tmpl w:val="6F4C3C16"/>
@@ -2486,17 +4629,266 @@
       </w:rPr>
     </w:lvl>
   </w:abstractNum>
+  <w:abstractNum w:abstractNumId="7" w15:restartNumberingAfterBreak="0">
+    <w:nsid w:val="7C5E6BA3"/>
+    <w:multiLevelType w:val="multilevel"/>
+    <w:tmpl w:val="3764837E"/>
+    <w:lvl w:ilvl="0">
+      <w:start w:val="1"/>
+      <w:numFmt w:val="decimal"/>
+      <w:lvlText w:val="%1."/>
+      <w:lvlJc w:val="left"/>
+      <w:pPr>
+        <w:ind w:left="540" w:hanging="540"/>
+      </w:pPr>
+      <w:rPr>
+        <w:rFonts w:hint="default"/>
+      </w:rPr>
+    </w:lvl>
+    <w:lvl w:ilvl="1">
+      <w:start w:val="1"/>
+      <w:numFmt w:val="decimal"/>
+      <w:lvlText w:val="%1.%2."/>
+      <w:lvlJc w:val="left"/>
+      <w:pPr>
+        <w:ind w:left="540" w:hanging="540"/>
+      </w:pPr>
+      <w:rPr>
+        <w:rFonts w:hint="default"/>
+      </w:rPr>
+    </w:lvl>
+    <w:lvl w:ilvl="2">
+      <w:start w:val="1"/>
+      <w:numFmt w:val="decimal"/>
+      <w:lvlText w:val="%1.%2.%3."/>
+      <w:lvlJc w:val="left"/>
+      <w:pPr>
+        <w:ind w:left="720" w:hanging="720"/>
+      </w:pPr>
+      <w:rPr>
+        <w:rFonts w:hint="default"/>
+      </w:rPr>
+    </w:lvl>
+    <w:lvl w:ilvl="3">
+      <w:start w:val="1"/>
+      <w:numFmt w:val="decimal"/>
+      <w:lvlText w:val="%1.%2.%3.%4."/>
+      <w:lvlJc w:val="left"/>
+      <w:pPr>
+        <w:ind w:left="720" w:hanging="720"/>
+      </w:pPr>
+      <w:rPr>
+        <w:rFonts w:hint="default"/>
+      </w:rPr>
+    </w:lvl>
+    <w:lvl w:ilvl="4">
+      <w:start w:val="1"/>
+      <w:numFmt w:val="decimal"/>
+      <w:lvlText w:val="%1.%2.%3.%4.%5."/>
+      <w:lvlJc w:val="left"/>
+      <w:pPr>
+        <w:ind w:left="1080" w:hanging="1080"/>
+      </w:pPr>
+      <w:rPr>
+        <w:rFonts w:hint="default"/>
+      </w:rPr>
+    </w:lvl>
+    <w:lvl w:ilvl="5">
+      <w:start w:val="1"/>
+      <w:numFmt w:val="decimal"/>
+      <w:lvlText w:val="%1.%2.%3.%4.%5.%6."/>
+      <w:lvlJc w:val="left"/>
+      <w:pPr>
+        <w:ind w:left="1080" w:hanging="1080"/>
+      </w:pPr>
+      <w:rPr>
+        <w:rFonts w:hint="default"/>
+      </w:rPr>
+    </w:lvl>
+    <w:lvl w:ilvl="6">
+      <w:start w:val="1"/>
+      <w:numFmt w:val="decimal"/>
+      <w:lvlText w:val="%1.%2.%3.%4.%5.%6.%7."/>
+      <w:lvlJc w:val="left"/>
+      <w:pPr>
+        <w:ind w:left="1440" w:hanging="1440"/>
+      </w:pPr>
+      <w:rPr>
+        <w:rFonts w:hint="default"/>
+      </w:rPr>
+    </w:lvl>
+    <w:lvl w:ilvl="7">
+      <w:start w:val="1"/>
+      <w:numFmt w:val="decimal"/>
+      <w:lvlText w:val="%1.%2.%3.%4.%5.%6.%7.%8."/>
+      <w:lvlJc w:val="left"/>
+      <w:pPr>
+        <w:ind w:left="1440" w:hanging="1440"/>
+      </w:pPr>
+      <w:rPr>
+        <w:rFonts w:hint="default"/>
+      </w:rPr>
+    </w:lvl>
+    <w:lvl w:ilvl="8">
+      <w:start w:val="1"/>
+      <w:numFmt w:val="decimal"/>
+      <w:lvlText w:val="%1.%2.%3.%4.%5.%6.%7.%8.%9."/>
+      <w:lvlJc w:val="left"/>
+      <w:pPr>
+        <w:ind w:left="1800" w:hanging="1800"/>
+      </w:pPr>
+      <w:rPr>
+        <w:rFonts w:hint="default"/>
+      </w:rPr>
+    </w:lvl>
+  </w:abstractNum>
+  <w:abstractNum w:abstractNumId="8" w15:restartNumberingAfterBreak="0">
+    <w:nsid w:val="7D7D79A0"/>
+    <w:multiLevelType w:val="multilevel"/>
+    <w:tmpl w:val="4F504A08"/>
+    <w:lvl w:ilvl="0">
+      <w:start w:val="1"/>
+      <w:numFmt w:val="decimal"/>
+      <w:lvlText w:val="%1."/>
+      <w:lvlJc w:val="left"/>
+      <w:pPr>
+        <w:ind w:left="720" w:hanging="360"/>
+      </w:pPr>
+      <w:rPr>
+        <w:rFonts w:hint="default"/>
+      </w:rPr>
+    </w:lvl>
+    <w:lvl w:ilvl="1">
+      <w:start w:val="1"/>
+      <w:numFmt w:val="decimal"/>
+      <w:isLgl/>
+      <w:lvlText w:val="%1.%2."/>
+      <w:lvlJc w:val="left"/>
+      <w:pPr>
+        <w:ind w:left="1080" w:hanging="720"/>
+      </w:pPr>
+      <w:rPr>
+        <w:rFonts w:hint="default"/>
+      </w:rPr>
+    </w:lvl>
+    <w:lvl w:ilvl="2">
+      <w:start w:val="1"/>
+      <w:numFmt w:val="decimal"/>
+      <w:isLgl/>
+      <w:lvlText w:val="%1.%2.%3."/>
+      <w:lvlJc w:val="left"/>
+      <w:pPr>
+        <w:ind w:left="1080" w:hanging="720"/>
+      </w:pPr>
+      <w:rPr>
+        <w:rFonts w:hint="default"/>
+      </w:rPr>
+    </w:lvl>
+    <w:lvl w:ilvl="3">
+      <w:start w:val="1"/>
+      <w:numFmt w:val="decimal"/>
+      <w:isLgl/>
+      <w:lvlText w:val="%1.%2.%3.%4."/>
+      <w:lvlJc w:val="left"/>
+      <w:pPr>
+        <w:ind w:left="1440" w:hanging="1080"/>
+      </w:pPr>
+      <w:rPr>
+        <w:rFonts w:hint="default"/>
+      </w:rPr>
+    </w:lvl>
+    <w:lvl w:ilvl="4">
+      <w:start w:val="1"/>
+      <w:numFmt w:val="decimal"/>
+      <w:isLgl/>
+      <w:lvlText w:val="%1.%2.%3.%4.%5."/>
+      <w:lvlJc w:val="left"/>
+      <w:pPr>
+        <w:ind w:left="1440" w:hanging="1080"/>
+      </w:pPr>
+      <w:rPr>
+        <w:rFonts w:hint="default"/>
+      </w:rPr>
+    </w:lvl>
+    <w:lvl w:ilvl="5">
+      <w:start w:val="1"/>
+      <w:numFmt w:val="decimal"/>
+      <w:isLgl/>
+      <w:lvlText w:val="%1.%2.%3.%4.%5.%6."/>
+      <w:lvlJc w:val="left"/>
+      <w:pPr>
+        <w:ind w:left="1800" w:hanging="1440"/>
+      </w:pPr>
+      <w:rPr>
+        <w:rFonts w:hint="default"/>
+      </w:rPr>
+    </w:lvl>
+    <w:lvl w:ilvl="6">
+      <w:start w:val="1"/>
+      <w:numFmt w:val="decimal"/>
+      <w:isLgl/>
+      <w:lvlText w:val="%1.%2.%3.%4.%5.%6.%7."/>
+      <w:lvlJc w:val="left"/>
+      <w:pPr>
+        <w:ind w:left="2160" w:hanging="1800"/>
+      </w:pPr>
+      <w:rPr>
+        <w:rFonts w:hint="default"/>
+      </w:rPr>
+    </w:lvl>
+    <w:lvl w:ilvl="7">
+      <w:start w:val="1"/>
+      <w:numFmt w:val="decimal"/>
+      <w:isLgl/>
+      <w:lvlText w:val="%1.%2.%3.%4.%5.%6.%7.%8."/>
+      <w:lvlJc w:val="left"/>
+      <w:pPr>
+        <w:ind w:left="2160" w:hanging="1800"/>
+      </w:pPr>
+      <w:rPr>
+        <w:rFonts w:hint="default"/>
+      </w:rPr>
+    </w:lvl>
+    <w:lvl w:ilvl="8">
+      <w:start w:val="1"/>
+      <w:numFmt w:val="decimal"/>
+      <w:isLgl/>
+      <w:lvlText w:val="%1.%2.%3.%4.%5.%6.%7.%8.%9."/>
+      <w:lvlJc w:val="left"/>
+      <w:pPr>
+        <w:ind w:left="2520" w:hanging="2160"/>
+      </w:pPr>
+      <w:rPr>
+        <w:rFonts w:hint="default"/>
+      </w:rPr>
+    </w:lvl>
+  </w:abstractNum>
   <w:num w:numId="1" w16cid:durableId="1219514287">
-    <w:abstractNumId w:val="0"/>
+    <w:abstractNumId w:val="1"/>
   </w:num>
   <w:num w:numId="2" w16cid:durableId="1062799002">
-    <w:abstractNumId w:val="1"/>
+    <w:abstractNumId w:val="2"/>
   </w:num>
   <w:num w:numId="3" w16cid:durableId="1255283801">
-    <w:abstractNumId w:val="2"/>
+    <w:abstractNumId w:val="5"/>
   </w:num>
   <w:num w:numId="4" w16cid:durableId="870606596">
+    <w:abstractNumId w:val="6"/>
+  </w:num>
+  <w:num w:numId="5" w16cid:durableId="115560370">
+    <w:abstractNumId w:val="8"/>
+  </w:num>
+  <w:num w:numId="6" w16cid:durableId="199822309">
+    <w:abstractNumId w:val="7"/>
+  </w:num>
+  <w:num w:numId="7" w16cid:durableId="944650075">
     <w:abstractNumId w:val="3"/>
+  </w:num>
+  <w:num w:numId="8" w16cid:durableId="859590171">
+    <w:abstractNumId w:val="4"/>
+  </w:num>
+  <w:num w:numId="9" w16cid:durableId="1583373250">
+    <w:abstractNumId w:val="0"/>
   </w:num>
 </w:numbering>
 </file>
@@ -2902,6 +5294,68 @@
     <w:name w:val="Normal"/>
     <w:qFormat/>
   </w:style>
+  <w:style w:type="paragraph" w:styleId="Nagwek1">
+    <w:name w:val="heading 1"/>
+    <w:basedOn w:val="Normalny"/>
+    <w:next w:val="Normalny"/>
+    <w:link w:val="Nagwek1Znak"/>
+    <w:uiPriority w:val="9"/>
+    <w:qFormat/>
+    <w:rsid w:val="00B63FA2"/>
+    <w:pPr>
+      <w:keepNext/>
+      <w:keepLines/>
+      <w:spacing w:before="360" w:after="120"/>
+      <w:outlineLvl w:val="0"/>
+    </w:pPr>
+    <w:rPr>
+      <w:rFonts w:ascii="Times New Roman" w:eastAsiaTheme="majorEastAsia" w:hAnsi="Times New Roman" w:cstheme="majorBidi"/>
+      <w:sz w:val="32"/>
+      <w:szCs w:val="32"/>
+    </w:rPr>
+  </w:style>
+  <w:style w:type="paragraph" w:styleId="Nagwek2">
+    <w:name w:val="heading 2"/>
+    <w:basedOn w:val="Normalny"/>
+    <w:next w:val="Normalny"/>
+    <w:link w:val="Nagwek2Znak"/>
+    <w:uiPriority w:val="9"/>
+    <w:unhideWhenUsed/>
+    <w:qFormat/>
+    <w:rsid w:val="004E461D"/>
+    <w:pPr>
+      <w:keepNext/>
+      <w:keepLines/>
+      <w:spacing w:before="160" w:after="120"/>
+      <w:outlineLvl w:val="1"/>
+    </w:pPr>
+    <w:rPr>
+      <w:rFonts w:ascii="Times New Roman" w:eastAsiaTheme="majorEastAsia" w:hAnsi="Times New Roman" w:cstheme="majorBidi"/>
+      <w:sz w:val="28"/>
+      <w:szCs w:val="26"/>
+    </w:rPr>
+  </w:style>
+  <w:style w:type="paragraph" w:styleId="Nagwek3">
+    <w:name w:val="heading 3"/>
+    <w:basedOn w:val="Normalny"/>
+    <w:next w:val="Normalny"/>
+    <w:link w:val="Nagwek3Znak"/>
+    <w:uiPriority w:val="9"/>
+    <w:unhideWhenUsed/>
+    <w:qFormat/>
+    <w:rsid w:val="004E461D"/>
+    <w:pPr>
+      <w:keepNext/>
+      <w:keepLines/>
+      <w:spacing w:before="120" w:after="120"/>
+      <w:outlineLvl w:val="2"/>
+    </w:pPr>
+    <w:rPr>
+      <w:rFonts w:ascii="Times New Roman" w:eastAsiaTheme="majorEastAsia" w:hAnsi="Times New Roman" w:cstheme="majorBidi"/>
+      <w:sz w:val="24"/>
+      <w:szCs w:val="24"/>
+    </w:rPr>
+  </w:style>
   <w:style w:type="character" w:default="1" w:styleId="Domylnaczcionkaakapitu">
     <w:name w:val="Default Paragraph Font"/>
     <w:uiPriority w:val="1"/>
@@ -2957,6 +5411,111 @@
       <w:color w:val="44546A" w:themeColor="text2"/>
       <w:sz w:val="18"/>
       <w:szCs w:val="18"/>
+    </w:rPr>
+  </w:style>
+  <w:style w:type="character" w:customStyle="1" w:styleId="Nagwek1Znak">
+    <w:name w:val="Nagłówek 1 Znak"/>
+    <w:basedOn w:val="Domylnaczcionkaakapitu"/>
+    <w:link w:val="Nagwek1"/>
+    <w:uiPriority w:val="9"/>
+    <w:rsid w:val="00B63FA2"/>
+    <w:rPr>
+      <w:rFonts w:ascii="Times New Roman" w:eastAsiaTheme="majorEastAsia" w:hAnsi="Times New Roman" w:cstheme="majorBidi"/>
+      <w:sz w:val="32"/>
+      <w:szCs w:val="32"/>
+    </w:rPr>
+  </w:style>
+  <w:style w:type="character" w:customStyle="1" w:styleId="Nagwek2Znak">
+    <w:name w:val="Nagłówek 2 Znak"/>
+    <w:basedOn w:val="Domylnaczcionkaakapitu"/>
+    <w:link w:val="Nagwek2"/>
+    <w:uiPriority w:val="9"/>
+    <w:rsid w:val="004E461D"/>
+    <w:rPr>
+      <w:rFonts w:ascii="Times New Roman" w:eastAsiaTheme="majorEastAsia" w:hAnsi="Times New Roman" w:cstheme="majorBidi"/>
+      <w:sz w:val="28"/>
+      <w:szCs w:val="26"/>
+    </w:rPr>
+  </w:style>
+  <w:style w:type="character" w:customStyle="1" w:styleId="Nagwek3Znak">
+    <w:name w:val="Nagłówek 3 Znak"/>
+    <w:basedOn w:val="Domylnaczcionkaakapitu"/>
+    <w:link w:val="Nagwek3"/>
+    <w:uiPriority w:val="9"/>
+    <w:rsid w:val="004E461D"/>
+    <w:rPr>
+      <w:rFonts w:ascii="Times New Roman" w:eastAsiaTheme="majorEastAsia" w:hAnsi="Times New Roman" w:cstheme="majorBidi"/>
+      <w:sz w:val="24"/>
+      <w:szCs w:val="24"/>
+    </w:rPr>
+  </w:style>
+  <w:style w:type="paragraph" w:styleId="Nagwekspisutreci">
+    <w:name w:val="TOC Heading"/>
+    <w:basedOn w:val="Nagwek1"/>
+    <w:next w:val="Normalny"/>
+    <w:uiPriority w:val="39"/>
+    <w:unhideWhenUsed/>
+    <w:qFormat/>
+    <w:rsid w:val="006D03FE"/>
+    <w:pPr>
+      <w:spacing w:before="240" w:after="0"/>
+      <w:outlineLvl w:val="9"/>
+    </w:pPr>
+    <w:rPr>
+      <w:rFonts w:asciiTheme="majorHAnsi" w:hAnsiTheme="majorHAnsi"/>
+      <w:color w:val="2F5496" w:themeColor="accent1" w:themeShade="BF"/>
+      <w:kern w:val="0"/>
+      <w:lang w:eastAsia="pl-PL"/>
+      <w14:ligatures w14:val="none"/>
+    </w:rPr>
+  </w:style>
+  <w:style w:type="paragraph" w:styleId="Spistreci1">
+    <w:name w:val="toc 1"/>
+    <w:basedOn w:val="Normalny"/>
+    <w:next w:val="Normalny"/>
+    <w:autoRedefine/>
+    <w:uiPriority w:val="39"/>
+    <w:unhideWhenUsed/>
+    <w:rsid w:val="006D03FE"/>
+    <w:pPr>
+      <w:spacing w:after="100"/>
+    </w:pPr>
+  </w:style>
+  <w:style w:type="paragraph" w:styleId="Spistreci2">
+    <w:name w:val="toc 2"/>
+    <w:basedOn w:val="Normalny"/>
+    <w:next w:val="Normalny"/>
+    <w:autoRedefine/>
+    <w:uiPriority w:val="39"/>
+    <w:unhideWhenUsed/>
+    <w:rsid w:val="006D03FE"/>
+    <w:pPr>
+      <w:spacing w:after="100"/>
+      <w:ind w:left="220"/>
+    </w:pPr>
+  </w:style>
+  <w:style w:type="paragraph" w:styleId="Spistreci3">
+    <w:name w:val="toc 3"/>
+    <w:basedOn w:val="Normalny"/>
+    <w:next w:val="Normalny"/>
+    <w:autoRedefine/>
+    <w:uiPriority w:val="39"/>
+    <w:unhideWhenUsed/>
+    <w:rsid w:val="006D03FE"/>
+    <w:pPr>
+      <w:spacing w:after="100"/>
+      <w:ind w:left="440"/>
+    </w:pPr>
+  </w:style>
+  <w:style w:type="character" w:styleId="Hipercze">
+    <w:name w:val="Hyperlink"/>
+    <w:basedOn w:val="Domylnaczcionkaakapitu"/>
+    <w:uiPriority w:val="99"/>
+    <w:unhideWhenUsed/>
+    <w:rsid w:val="006D03FE"/>
+    <w:rPr>
+      <w:color w:val="0563C1" w:themeColor="hyperlink"/>
+      <w:u w:val="single"/>
     </w:rPr>
   </w:style>
 </w:styles>
@@ -3255,4 +5814,300 @@
     </a:ext>
   </a:extLst>
 </a:theme>
+</file>
+
+<file path=customXml/item1.xml><?xml version="1.0" encoding="utf-8"?>
+<p:properties xmlns:p="http://schemas.microsoft.com/office/2006/metadata/properties" xmlns:xsi="http://www.w3.org/2001/XMLSchema-instance" xmlns:pc="http://schemas.microsoft.com/office/infopath/2007/PartnerControls">
+  <documentManagement>
+    <_activity xmlns="8f6f2777-5e0d-402e-9b90-809d95891e56" xsi:nil="true"/>
+  </documentManagement>
+</p:properties>
+</file>
+
+<file path=customXml/item2.xml><?xml version="1.0" encoding="utf-8"?>
+<ct:contentTypeSchema xmlns:ct="http://schemas.microsoft.com/office/2006/metadata/contentType" xmlns:ma="http://schemas.microsoft.com/office/2006/metadata/properties/metaAttributes" ct:_="" ma:_="" ma:contentTypeName="Dokument" ma:contentTypeID="0x010100F6486E0E19CA744DBDF66E00D8353ACD" ma:contentTypeVersion="13" ma:contentTypeDescription="Utwórz nowy dokument." ma:contentTypeScope="" ma:versionID="94347cbbb119a0bf61c54d52760a5041">
+  <xsd:schema xmlns:xsd="http://www.w3.org/2001/XMLSchema" xmlns:xs="http://www.w3.org/2001/XMLSchema" xmlns:p="http://schemas.microsoft.com/office/2006/metadata/properties" xmlns:ns3="8f6f2777-5e0d-402e-9b90-809d95891e56" xmlns:ns4="c0c3dbb4-2d0a-4b57-9a9a-1f399ce79595" targetNamespace="http://schemas.microsoft.com/office/2006/metadata/properties" ma:root="true" ma:fieldsID="9162ce6fd27e786c1364cd946f194797" ns3:_="" ns4:_="">
+    <xsd:import namespace="8f6f2777-5e0d-402e-9b90-809d95891e56"/>
+    <xsd:import namespace="c0c3dbb4-2d0a-4b57-9a9a-1f399ce79595"/>
+    <xsd:element name="properties">
+      <xsd:complexType>
+        <xsd:sequence>
+          <xsd:element name="documentManagement">
+            <xsd:complexType>
+              <xsd:all>
+                <xsd:element ref="ns3:MediaServiceMetadata" minOccurs="0"/>
+                <xsd:element ref="ns3:MediaServiceFastMetadata" minOccurs="0"/>
+                <xsd:element ref="ns4:SharedWithUsers" minOccurs="0"/>
+                <xsd:element ref="ns4:SharedWithDetails" minOccurs="0"/>
+                <xsd:element ref="ns4:SharingHintHash" minOccurs="0"/>
+                <xsd:element ref="ns3:MediaServiceAutoKeyPoints" minOccurs="0"/>
+                <xsd:element ref="ns3:MediaServiceKeyPoints" minOccurs="0"/>
+                <xsd:element ref="ns3:_activity" minOccurs="0"/>
+                <xsd:element ref="ns3:MediaServiceAutoTags" minOccurs="0"/>
+                <xsd:element ref="ns3:MediaServiceOCR" minOccurs="0"/>
+                <xsd:element ref="ns3:MediaServiceGenerationTime" minOccurs="0"/>
+                <xsd:element ref="ns3:MediaServiceEventHashCode" minOccurs="0"/>
+                <xsd:element ref="ns3:MediaServiceObjectDetectorVersions" minOccurs="0"/>
+              </xsd:all>
+            </xsd:complexType>
+          </xsd:element>
+        </xsd:sequence>
+      </xsd:complexType>
+    </xsd:element>
+  </xsd:schema>
+  <xsd:schema xmlns:xsd="http://www.w3.org/2001/XMLSchema" xmlns:xs="http://www.w3.org/2001/XMLSchema" xmlns:dms="http://schemas.microsoft.com/office/2006/documentManagement/types" xmlns:pc="http://schemas.microsoft.com/office/infopath/2007/PartnerControls" targetNamespace="8f6f2777-5e0d-402e-9b90-809d95891e56" elementFormDefault="qualified">
+    <xsd:import namespace="http://schemas.microsoft.com/office/2006/documentManagement/types"/>
+    <xsd:import namespace="http://schemas.microsoft.com/office/infopath/2007/PartnerControls"/>
+    <xsd:element name="MediaServiceMetadata" ma:index="8" nillable="true" ma:displayName="MediaServiceMetadata" ma:hidden="true" ma:internalName="MediaServiceMetadata" ma:readOnly="true">
+      <xsd:simpleType>
+        <xsd:restriction base="dms:Note"/>
+      </xsd:simpleType>
+    </xsd:element>
+    <xsd:element name="MediaServiceFastMetadata" ma:index="9" nillable="true" ma:displayName="MediaServiceFastMetadata" ma:hidden="true" ma:internalName="MediaServiceFastMetadata" ma:readOnly="true">
+      <xsd:simpleType>
+        <xsd:restriction base="dms:Note"/>
+      </xsd:simpleType>
+    </xsd:element>
+    <xsd:element name="MediaServiceAutoKeyPoints" ma:index="13" nillable="true" ma:displayName="MediaServiceAutoKeyPoints" ma:hidden="true" ma:internalName="MediaServiceAutoKeyPoints" ma:readOnly="true">
+      <xsd:simpleType>
+        <xsd:restriction base="dms:Note"/>
+      </xsd:simpleType>
+    </xsd:element>
+    <xsd:element name="MediaServiceKeyPoints" ma:index="14" nillable="true" ma:displayName="KeyPoints" ma:internalName="MediaServiceKeyPoints" ma:readOnly="true">
+      <xsd:simpleType>
+        <xsd:restriction base="dms:Note">
+          <xsd:maxLength value="255"/>
+        </xsd:restriction>
+      </xsd:simpleType>
+    </xsd:element>
+    <xsd:element name="_activity" ma:index="15" nillable="true" ma:displayName="_activity" ma:hidden="true" ma:internalName="_activity">
+      <xsd:simpleType>
+        <xsd:restriction base="dms:Note"/>
+      </xsd:simpleType>
+    </xsd:element>
+    <xsd:element name="MediaServiceAutoTags" ma:index="16" nillable="true" ma:displayName="Tags" ma:internalName="MediaServiceAutoTags" ma:readOnly="true">
+      <xsd:simpleType>
+        <xsd:restriction base="dms:Text"/>
+      </xsd:simpleType>
+    </xsd:element>
+    <xsd:element name="MediaServiceOCR" ma:index="17" nillable="true" ma:displayName="Extracted Text" ma:internalName="MediaServiceOCR" ma:readOnly="true">
+      <xsd:simpleType>
+        <xsd:restriction base="dms:Note">
+          <xsd:maxLength value="255"/>
+        </xsd:restriction>
+      </xsd:simpleType>
+    </xsd:element>
+    <xsd:element name="MediaServiceGenerationTime" ma:index="18" nillable="true" ma:displayName="MediaServiceGenerationTime" ma:hidden="true" ma:internalName="MediaServiceGenerationTime" ma:readOnly="true">
+      <xsd:simpleType>
+        <xsd:restriction base="dms:Text"/>
+      </xsd:simpleType>
+    </xsd:element>
+    <xsd:element name="MediaServiceEventHashCode" ma:index="19" nillable="true" ma:displayName="MediaServiceEventHashCode" ma:hidden="true" ma:internalName="MediaServiceEventHashCode" ma:readOnly="true">
+      <xsd:simpleType>
+        <xsd:restriction base="dms:Text"/>
+      </xsd:simpleType>
+    </xsd:element>
+    <xsd:element name="MediaServiceObjectDetectorVersions" ma:index="20" nillable="true" ma:displayName="MediaServiceObjectDetectorVersions" ma:hidden="true" ma:indexed="true" ma:internalName="MediaServiceObjectDetectorVersions" ma:readOnly="true">
+      <xsd:simpleType>
+        <xsd:restriction base="dms:Text"/>
+      </xsd:simpleType>
+    </xsd:element>
+  </xsd:schema>
+  <xsd:schema xmlns:xsd="http://www.w3.org/2001/XMLSchema" xmlns:xs="http://www.w3.org/2001/XMLSchema" xmlns:dms="http://schemas.microsoft.com/office/2006/documentManagement/types" xmlns:pc="http://schemas.microsoft.com/office/infopath/2007/PartnerControls" targetNamespace="c0c3dbb4-2d0a-4b57-9a9a-1f399ce79595" elementFormDefault="qualified">
+    <xsd:import namespace="http://schemas.microsoft.com/office/2006/documentManagement/types"/>
+    <xsd:import namespace="http://schemas.microsoft.com/office/infopath/2007/PartnerControls"/>
+    <xsd:element name="SharedWithUsers" ma:index="10" nillable="true" ma:displayName="Udostępnianie" ma:internalName="SharedWithUsers" ma:readOnly="true">
+      <xsd:complexType>
+        <xsd:complexContent>
+          <xsd:extension base="dms:UserMulti">
+            <xsd:sequence>
+              <xsd:element name="UserInfo" minOccurs="0" maxOccurs="unbounded">
+                <xsd:complexType>
+                  <xsd:sequence>
+                    <xsd:element name="DisplayName" type="xsd:string" minOccurs="0"/>
+                    <xsd:element name="AccountId" type="dms:UserId" minOccurs="0" nillable="true"/>
+                    <xsd:element name="AccountType" type="xsd:string" minOccurs="0"/>
+                  </xsd:sequence>
+                </xsd:complexType>
+              </xsd:element>
+            </xsd:sequence>
+          </xsd:extension>
+        </xsd:complexContent>
+      </xsd:complexType>
+    </xsd:element>
+    <xsd:element name="SharedWithDetails" ma:index="11" nillable="true" ma:displayName="Udostępnione dla — szczegóły" ma:internalName="SharedWithDetails" ma:readOnly="true">
+      <xsd:simpleType>
+        <xsd:restriction base="dms:Note">
+          <xsd:maxLength value="255"/>
+        </xsd:restriction>
+      </xsd:simpleType>
+    </xsd:element>
+    <xsd:element name="SharingHintHash" ma:index="12" nillable="true" ma:displayName="Skrót wskazówki dotyczącej udostępniania" ma:hidden="true" ma:internalName="SharingHintHash" ma:readOnly="true">
+      <xsd:simpleType>
+        <xsd:restriction base="dms:Text"/>
+      </xsd:simpleType>
+    </xsd:element>
+  </xsd:schema>
+  <xsd:schema xmlns="http://schemas.openxmlformats.org/package/2006/metadata/core-properties" xmlns:xsd="http://www.w3.org/2001/XMLSchema" xmlns:xsi="http://www.w3.org/2001/XMLSchema-instance" xmlns:dc="http://purl.org/dc/elements/1.1/" xmlns:dcterms="http://purl.org/dc/terms/" xmlns:odoc="http://schemas.microsoft.com/internal/obd" targetNamespace="http://schemas.openxmlformats.org/package/2006/metadata/core-properties" elementFormDefault="qualified" attributeFormDefault="unqualified" blockDefault="#all">
+    <xsd:import namespace="http://purl.org/dc/elements/1.1/" schemaLocation="http://dublincore.org/schemas/xmls/qdc/2003/04/02/dc.xsd"/>
+    <xsd:import namespace="http://purl.org/dc/terms/" schemaLocation="http://dublincore.org/schemas/xmls/qdc/2003/04/02/dcterms.xsd"/>
+    <xsd:element name="coreProperties" type="CT_coreProperties"/>
+    <xsd:complexType name="CT_coreProperties">
+      <xsd:all>
+        <xsd:element ref="dc:creator" minOccurs="0" maxOccurs="1"/>
+        <xsd:element ref="dcterms:created" minOccurs="0" maxOccurs="1"/>
+        <xsd:element ref="dc:identifier" minOccurs="0" maxOccurs="1"/>
+        <xsd:element name="contentType" minOccurs="0" maxOccurs="1" type="xsd:string" ma:index="0" ma:displayName="Typ zawartości"/>
+        <xsd:element ref="dc:title" minOccurs="0" maxOccurs="1" ma:index="4" ma:displayName="Tytuł"/>
+        <xsd:element ref="dc:subject" minOccurs="0" maxOccurs="1"/>
+        <xsd:element ref="dc:description" minOccurs="0" maxOccurs="1"/>
+        <xsd:element name="keywords" minOccurs="0" maxOccurs="1" type="xsd:string"/>
+        <xsd:element ref="dc:language" minOccurs="0" maxOccurs="1"/>
+        <xsd:element name="category" minOccurs="0" maxOccurs="1" type="xsd:string"/>
+        <xsd:element name="version" minOccurs="0" maxOccurs="1" type="xsd:string"/>
+        <xsd:element name="revision" minOccurs="0" maxOccurs="1" type="xsd:string">
+          <xsd:annotation>
+            <xsd:documentation>
+                        This value indicates the number of saves or revisions. The application is responsible for updating this value after each revision.
+                    </xsd:documentation>
+          </xsd:annotation>
+        </xsd:element>
+        <xsd:element name="lastModifiedBy" minOccurs="0" maxOccurs="1" type="xsd:string"/>
+        <xsd:element ref="dcterms:modified" minOccurs="0" maxOccurs="1"/>
+        <xsd:element name="contentStatus" minOccurs="0" maxOccurs="1" type="xsd:string"/>
+      </xsd:all>
+    </xsd:complexType>
+  </xsd:schema>
+  <xs:schema xmlns:pc="http://schemas.microsoft.com/office/infopath/2007/PartnerControls" xmlns:xs="http://www.w3.org/2001/XMLSchema" targetNamespace="http://schemas.microsoft.com/office/infopath/2007/PartnerControls" elementFormDefault="qualified" attributeFormDefault="unqualified">
+    <xs:element name="Person">
+      <xs:complexType>
+        <xs:sequence>
+          <xs:element ref="pc:DisplayName" minOccurs="0"/>
+          <xs:element ref="pc:AccountId" minOccurs="0"/>
+          <xs:element ref="pc:AccountType" minOccurs="0"/>
+        </xs:sequence>
+      </xs:complexType>
+    </xs:element>
+    <xs:element name="DisplayName" type="xs:string"/>
+    <xs:element name="AccountId" type="xs:string"/>
+    <xs:element name="AccountType" type="xs:string"/>
+    <xs:element name="BDCAssociatedEntity">
+      <xs:complexType>
+        <xs:sequence>
+          <xs:element ref="pc:BDCEntity" minOccurs="0" maxOccurs="unbounded"/>
+        </xs:sequence>
+        <xs:attribute ref="pc:EntityNamespace"/>
+        <xs:attribute ref="pc:EntityName"/>
+        <xs:attribute ref="pc:SystemInstanceName"/>
+        <xs:attribute ref="pc:AssociationName"/>
+      </xs:complexType>
+    </xs:element>
+    <xs:attribute name="EntityNamespace" type="xs:string"/>
+    <xs:attribute name="EntityName" type="xs:string"/>
+    <xs:attribute name="SystemInstanceName" type="xs:string"/>
+    <xs:attribute name="AssociationName" type="xs:string"/>
+    <xs:element name="BDCEntity">
+      <xs:complexType>
+        <xs:sequence>
+          <xs:element ref="pc:EntityDisplayName" minOccurs="0"/>
+          <xs:element ref="pc:EntityInstanceReference" minOccurs="0"/>
+          <xs:element ref="pc:EntityId1" minOccurs="0"/>
+          <xs:element ref="pc:EntityId2" minOccurs="0"/>
+          <xs:element ref="pc:EntityId3" minOccurs="0"/>
+          <xs:element ref="pc:EntityId4" minOccurs="0"/>
+          <xs:element ref="pc:EntityId5" minOccurs="0"/>
+        </xs:sequence>
+      </xs:complexType>
+    </xs:element>
+    <xs:element name="EntityDisplayName" type="xs:string"/>
+    <xs:element name="EntityInstanceReference" type="xs:string"/>
+    <xs:element name="EntityId1" type="xs:string"/>
+    <xs:element name="EntityId2" type="xs:string"/>
+    <xs:element name="EntityId3" type="xs:string"/>
+    <xs:element name="EntityId4" type="xs:string"/>
+    <xs:element name="EntityId5" type="xs:string"/>
+    <xs:element name="Terms">
+      <xs:complexType>
+        <xs:sequence>
+          <xs:element ref="pc:TermInfo" minOccurs="0" maxOccurs="unbounded"/>
+        </xs:sequence>
+      </xs:complexType>
+    </xs:element>
+    <xs:element name="TermInfo">
+      <xs:complexType>
+        <xs:sequence>
+          <xs:element ref="pc:TermName" minOccurs="0"/>
+          <xs:element ref="pc:TermId" minOccurs="0"/>
+        </xs:sequence>
+      </xs:complexType>
+    </xs:element>
+    <xs:element name="TermName" type="xs:string"/>
+    <xs:element name="TermId" type="xs:string"/>
+  </xs:schema>
+</ct:contentTypeSchema>
+</file>
+
+<file path=customXml/item3.xml><?xml version="1.0" encoding="utf-8"?>
+<?mso-contentType ?>
+<FormTemplates xmlns="http://schemas.microsoft.com/sharepoint/v3/contenttype/forms">
+  <Display>DocumentLibraryForm</Display>
+  <Edit>DocumentLibraryForm</Edit>
+  <New>DocumentLibraryForm</New>
+</FormTemplates>
+</file>
+
+<file path=customXml/item4.xml><?xml version="1.0" encoding="utf-8"?>
+<b:Sources xmlns:b="http://schemas.openxmlformats.org/officeDocument/2006/bibliography" xmlns="http://schemas.openxmlformats.org/officeDocument/2006/bibliography" SelectedStyle="\APASixthEditionOfficeOnline.xsl" StyleName="APA" Version="6"/>
+</file>
+
+<file path=customXml/itemProps1.xml><?xml version="1.0" encoding="utf-8"?>
+<ds:datastoreItem xmlns:ds="http://schemas.openxmlformats.org/officeDocument/2006/customXml" ds:itemID="{E6EC9220-0EA0-4639-BBDC-EC35BECFD697}">
+  <ds:schemaRefs>
+    <ds:schemaRef ds:uri="http://purl.org/dc/terms/"/>
+    <ds:schemaRef ds:uri="8f6f2777-5e0d-402e-9b90-809d95891e56"/>
+    <ds:schemaRef ds:uri="http://purl.org/dc/elements/1.1/"/>
+    <ds:schemaRef ds:uri="http://schemas.microsoft.com/office/2006/documentManagement/types"/>
+    <ds:schemaRef ds:uri="http://schemas.microsoft.com/office/2006/metadata/properties"/>
+    <ds:schemaRef ds:uri="http://purl.org/dc/dcmitype/"/>
+    <ds:schemaRef ds:uri="http://schemas.microsoft.com/office/infopath/2007/PartnerControls"/>
+    <ds:schemaRef ds:uri="http://schemas.openxmlformats.org/package/2006/metadata/core-properties"/>
+    <ds:schemaRef ds:uri="c0c3dbb4-2d0a-4b57-9a9a-1f399ce79595"/>
+    <ds:schemaRef ds:uri="http://www.w3.org/XML/1998/namespace"/>
+  </ds:schemaRefs>
+</ds:datastoreItem>
+</file>
+
+<file path=customXml/itemProps2.xml><?xml version="1.0" encoding="utf-8"?>
+<ds:datastoreItem xmlns:ds="http://schemas.openxmlformats.org/officeDocument/2006/customXml" ds:itemID="{F389C69E-0E7C-4A20-843D-511310554F1C}">
+  <ds:schemaRefs>
+    <ds:schemaRef ds:uri="http://schemas.microsoft.com/office/2006/metadata/contentType"/>
+    <ds:schemaRef ds:uri="http://schemas.microsoft.com/office/2006/metadata/properties/metaAttributes"/>
+    <ds:schemaRef ds:uri="http://www.w3.org/2001/XMLSchema"/>
+    <ds:schemaRef ds:uri="http://schemas.microsoft.com/office/2006/metadata/properties"/>
+    <ds:schemaRef ds:uri="8f6f2777-5e0d-402e-9b90-809d95891e56"/>
+    <ds:schemaRef ds:uri="c0c3dbb4-2d0a-4b57-9a9a-1f399ce79595"/>
+    <ds:schemaRef ds:uri="http://schemas.microsoft.com/office/2006/documentManagement/types"/>
+    <ds:schemaRef ds:uri="http://schemas.microsoft.com/office/infopath/2007/PartnerControls"/>
+    <ds:schemaRef ds:uri="http://schemas.openxmlformats.org/package/2006/metadata/core-properties"/>
+    <ds:schemaRef ds:uri="http://purl.org/dc/elements/1.1/"/>
+    <ds:schemaRef ds:uri="http://purl.org/dc/terms/"/>
+    <ds:schemaRef ds:uri="http://schemas.microsoft.com/internal/obd"/>
+  </ds:schemaRefs>
+</ds:datastoreItem>
+</file>
+
+<file path=customXml/itemProps3.xml><?xml version="1.0" encoding="utf-8"?>
+<ds:datastoreItem xmlns:ds="http://schemas.openxmlformats.org/officeDocument/2006/customXml" ds:itemID="{5F21E5D4-904C-4E80-BA26-85523726B10D}">
+  <ds:schemaRefs>
+    <ds:schemaRef ds:uri="http://schemas.microsoft.com/sharepoint/v3/contenttype/forms"/>
+  </ds:schemaRefs>
+</ds:datastoreItem>
+</file>
+
+<file path=customXml/itemProps4.xml><?xml version="1.0" encoding="utf-8"?>
+<ds:datastoreItem xmlns:ds="http://schemas.openxmlformats.org/officeDocument/2006/customXml" ds:itemID="{5E9F289C-1F02-4FBF-849D-92579D629468}">
+  <ds:schemaRefs>
+    <ds:schemaRef ds:uri="http://schemas.openxmlformats.org/officeDocument/2006/bibliography"/>
+  </ds:schemaRefs>
+</ds:datastoreItem>
 </file>
</xml_diff>